<commit_message>
commit 2 - удалены папки debug 25.02.2020
</commit_message>
<xml_diff>
--- a/SP_lab0_Sytnik.docx
+++ b/SP_lab0_Sytnik.docx
@@ -1075,37 +1075,25 @@
         <w:rPr>
           <w:rFonts w:ascii="Consolas" w:hAnsi="Consolas" w:cs="Consolas"/>
           <w:color w:val="000000"/>
-          <w:sz w:val="19"/>
-          <w:szCs w:val="19"/>
-          <w:lang w:val="ru-RU"/>
+          <w:sz w:val="18"/>
+          <w:szCs w:val="18"/>
         </w:rPr>
       </w:pPr>
       <w:r>
         <w:rPr>
           <w:rFonts w:ascii="Consolas" w:hAnsi="Consolas" w:cs="Consolas"/>
           <w:color w:val="808080"/>
-          <w:sz w:val="19"/>
-          <w:szCs w:val="19"/>
-          <w:lang w:val="ru-RU"/>
-        </w:rPr>
-        <w:t>#</w:t>
-      </w:r>
-      <w:r>
-        <w:rPr>
-          <w:rFonts w:ascii="Consolas" w:hAnsi="Consolas" w:cs="Consolas"/>
-          <w:color w:val="808080"/>
-          <w:sz w:val="19"/>
-          <w:szCs w:val="19"/>
-        </w:rPr>
-        <w:t>include</w:t>
-      </w:r>
-      <w:r>
-        <w:rPr>
-          <w:rFonts w:ascii="Consolas" w:hAnsi="Consolas" w:cs="Consolas"/>
-          <w:color w:val="000000"/>
-          <w:sz w:val="19"/>
-          <w:szCs w:val="19"/>
-          <w:lang w:val="ru-RU"/>
+          <w:sz w:val="18"/>
+          <w:szCs w:val="18"/>
+        </w:rPr>
+        <w:t>#include</w:t>
+      </w:r>
+      <w:r>
+        <w:rPr>
+          <w:rFonts w:ascii="Consolas" w:hAnsi="Consolas" w:cs="Consolas"/>
+          <w:color w:val="000000"/>
+          <w:sz w:val="18"/>
+          <w:szCs w:val="18"/>
         </w:rPr>
         <w:t xml:space="preserve"> </w:t>
       </w:r>
@@ -1113,9 +1101,8 @@
         <w:rPr>
           <w:rFonts w:ascii="Consolas" w:hAnsi="Consolas" w:cs="Consolas"/>
           <w:color w:val="A31515"/>
-          <w:sz w:val="19"/>
-          <w:szCs w:val="19"/>
-          <w:lang w:val="ru-RU"/>
+          <w:sz w:val="18"/>
+          <w:szCs w:val="18"/>
         </w:rPr>
         <w:t>&lt;</w:t>
       </w:r>
@@ -1124,40 +1111,18 @@
         <w:rPr>
           <w:rFonts w:ascii="Consolas" w:hAnsi="Consolas" w:cs="Consolas"/>
           <w:color w:val="A31515"/>
-          <w:sz w:val="19"/>
-          <w:szCs w:val="19"/>
-        </w:rPr>
-        <w:t>stdio</w:t>
-      </w:r>
-      <w:proofErr w:type="spellEnd"/>
-      <w:r>
-        <w:rPr>
-          <w:rFonts w:ascii="Consolas" w:hAnsi="Consolas" w:cs="Consolas"/>
-          <w:color w:val="A31515"/>
-          <w:sz w:val="19"/>
-          <w:szCs w:val="19"/>
-          <w:lang w:val="ru-RU"/>
-        </w:rPr>
-        <w:t>.</w:t>
-      </w:r>
-      <w:proofErr w:type="spellStart"/>
-      <w:r>
-        <w:rPr>
-          <w:rFonts w:ascii="Consolas" w:hAnsi="Consolas" w:cs="Consolas"/>
-          <w:color w:val="A31515"/>
-          <w:sz w:val="19"/>
-          <w:szCs w:val="19"/>
-        </w:rPr>
-        <w:t>h</w:t>
-      </w:r>
-      <w:proofErr w:type="spellEnd"/>
-      <w:r>
-        <w:rPr>
-          <w:rFonts w:ascii="Consolas" w:hAnsi="Consolas" w:cs="Consolas"/>
-          <w:color w:val="A31515"/>
-          <w:sz w:val="19"/>
-          <w:szCs w:val="19"/>
-          <w:lang w:val="ru-RU"/>
+          <w:sz w:val="18"/>
+          <w:szCs w:val="18"/>
+        </w:rPr>
+        <w:t>stdio.h</w:t>
+      </w:r>
+      <w:proofErr w:type="spellEnd"/>
+      <w:r>
+        <w:rPr>
+          <w:rFonts w:ascii="Consolas" w:hAnsi="Consolas" w:cs="Consolas"/>
+          <w:color w:val="A31515"/>
+          <w:sz w:val="18"/>
+          <w:szCs w:val="18"/>
         </w:rPr>
         <w:t>&gt;</w:t>
       </w:r>
@@ -1171,16 +1136,16 @@
         <w:rPr>
           <w:rFonts w:ascii="Consolas" w:hAnsi="Consolas" w:cs="Consolas"/>
           <w:color w:val="000000"/>
-          <w:sz w:val="19"/>
-          <w:szCs w:val="19"/>
+          <w:sz w:val="18"/>
+          <w:szCs w:val="18"/>
         </w:rPr>
       </w:pPr>
       <w:r>
         <w:rPr>
           <w:rFonts w:ascii="Consolas" w:hAnsi="Consolas" w:cs="Consolas"/>
           <w:color w:val="808080"/>
-          <w:sz w:val="19"/>
-          <w:szCs w:val="19"/>
+          <w:sz w:val="18"/>
+          <w:szCs w:val="18"/>
         </w:rPr>
         <w:t>#include</w:t>
       </w:r>
@@ -1188,8 +1153,8 @@
         <w:rPr>
           <w:rFonts w:ascii="Consolas" w:hAnsi="Consolas" w:cs="Consolas"/>
           <w:color w:val="000000"/>
-          <w:sz w:val="19"/>
-          <w:szCs w:val="19"/>
+          <w:sz w:val="18"/>
+          <w:szCs w:val="18"/>
         </w:rPr>
         <w:t xml:space="preserve"> </w:t>
       </w:r>
@@ -1197,8 +1162,8 @@
         <w:rPr>
           <w:rFonts w:ascii="Consolas" w:hAnsi="Consolas" w:cs="Consolas"/>
           <w:color w:val="A31515"/>
-          <w:sz w:val="19"/>
-          <w:szCs w:val="19"/>
+          <w:sz w:val="18"/>
+          <w:szCs w:val="18"/>
         </w:rPr>
         <w:t>&lt;</w:t>
       </w:r>
@@ -1207,8 +1172,8 @@
         <w:rPr>
           <w:rFonts w:ascii="Consolas" w:hAnsi="Consolas" w:cs="Consolas"/>
           <w:color w:val="A31515"/>
-          <w:sz w:val="19"/>
-          <w:szCs w:val="19"/>
+          <w:sz w:val="18"/>
+          <w:szCs w:val="18"/>
         </w:rPr>
         <w:t>Windows.h</w:t>
       </w:r>
@@ -1217,8 +1182,8 @@
         <w:rPr>
           <w:rFonts w:ascii="Consolas" w:hAnsi="Consolas" w:cs="Consolas"/>
           <w:color w:val="A31515"/>
-          <w:sz w:val="19"/>
-          <w:szCs w:val="19"/>
+          <w:sz w:val="18"/>
+          <w:szCs w:val="18"/>
         </w:rPr>
         <w:t>&gt;</w:t>
       </w:r>
@@ -1232,16 +1197,16 @@
         <w:rPr>
           <w:rFonts w:ascii="Consolas" w:hAnsi="Consolas" w:cs="Consolas"/>
           <w:color w:val="000000"/>
-          <w:sz w:val="19"/>
-          <w:szCs w:val="19"/>
+          <w:sz w:val="18"/>
+          <w:szCs w:val="18"/>
         </w:rPr>
       </w:pPr>
       <w:r>
         <w:rPr>
           <w:rFonts w:ascii="Consolas" w:hAnsi="Consolas" w:cs="Consolas"/>
           <w:color w:val="808080"/>
-          <w:sz w:val="19"/>
-          <w:szCs w:val="19"/>
+          <w:sz w:val="18"/>
+          <w:szCs w:val="18"/>
         </w:rPr>
         <w:t>#include</w:t>
       </w:r>
@@ -1249,8 +1214,8 @@
         <w:rPr>
           <w:rFonts w:ascii="Consolas" w:hAnsi="Consolas" w:cs="Consolas"/>
           <w:color w:val="000000"/>
-          <w:sz w:val="19"/>
-          <w:szCs w:val="19"/>
+          <w:sz w:val="18"/>
+          <w:szCs w:val="18"/>
         </w:rPr>
         <w:t xml:space="preserve"> </w:t>
       </w:r>
@@ -1258,8 +1223,8 @@
         <w:rPr>
           <w:rFonts w:ascii="Consolas" w:hAnsi="Consolas" w:cs="Consolas"/>
           <w:color w:val="A31515"/>
-          <w:sz w:val="19"/>
-          <w:szCs w:val="19"/>
+          <w:sz w:val="18"/>
+          <w:szCs w:val="18"/>
         </w:rPr>
         <w:t>&lt;</w:t>
       </w:r>
@@ -1268,8 +1233,8 @@
         <w:rPr>
           <w:rFonts w:ascii="Consolas" w:hAnsi="Consolas" w:cs="Consolas"/>
           <w:color w:val="A31515"/>
-          <w:sz w:val="19"/>
-          <w:szCs w:val="19"/>
+          <w:sz w:val="18"/>
+          <w:szCs w:val="18"/>
         </w:rPr>
         <w:t>locale.h</w:t>
       </w:r>
@@ -1278,8 +1243,8 @@
         <w:rPr>
           <w:rFonts w:ascii="Consolas" w:hAnsi="Consolas" w:cs="Consolas"/>
           <w:color w:val="A31515"/>
-          <w:sz w:val="19"/>
-          <w:szCs w:val="19"/>
+          <w:sz w:val="18"/>
+          <w:szCs w:val="18"/>
         </w:rPr>
         <w:t>&gt;</w:t>
       </w:r>
@@ -1293,16 +1258,16 @@
         <w:rPr>
           <w:rFonts w:ascii="Consolas" w:hAnsi="Consolas" w:cs="Consolas"/>
           <w:color w:val="000000"/>
-          <w:sz w:val="19"/>
-          <w:szCs w:val="19"/>
+          <w:sz w:val="18"/>
+          <w:szCs w:val="18"/>
         </w:rPr>
       </w:pPr>
       <w:r>
         <w:rPr>
           <w:rFonts w:ascii="Consolas" w:hAnsi="Consolas" w:cs="Consolas"/>
           <w:color w:val="808080"/>
-          <w:sz w:val="19"/>
-          <w:szCs w:val="19"/>
+          <w:sz w:val="18"/>
+          <w:szCs w:val="18"/>
         </w:rPr>
         <w:t>#include</w:t>
       </w:r>
@@ -1310,8 +1275,8 @@
         <w:rPr>
           <w:rFonts w:ascii="Consolas" w:hAnsi="Consolas" w:cs="Consolas"/>
           <w:color w:val="000000"/>
-          <w:sz w:val="19"/>
-          <w:szCs w:val="19"/>
+          <w:sz w:val="18"/>
+          <w:szCs w:val="18"/>
         </w:rPr>
         <w:t xml:space="preserve"> </w:t>
       </w:r>
@@ -1319,8 +1284,8 @@
         <w:rPr>
           <w:rFonts w:ascii="Consolas" w:hAnsi="Consolas" w:cs="Consolas"/>
           <w:color w:val="A31515"/>
-          <w:sz w:val="19"/>
-          <w:szCs w:val="19"/>
+          <w:sz w:val="18"/>
+          <w:szCs w:val="18"/>
         </w:rPr>
         <w:t>&lt;</w:t>
       </w:r>
@@ -1329,8 +1294,8 @@
         <w:rPr>
           <w:rFonts w:ascii="Consolas" w:hAnsi="Consolas" w:cs="Consolas"/>
           <w:color w:val="A31515"/>
-          <w:sz w:val="19"/>
-          <w:szCs w:val="19"/>
+          <w:sz w:val="18"/>
+          <w:szCs w:val="18"/>
         </w:rPr>
         <w:t>limits.h</w:t>
       </w:r>
@@ -1339,8 +1304,8 @@
         <w:rPr>
           <w:rFonts w:ascii="Consolas" w:hAnsi="Consolas" w:cs="Consolas"/>
           <w:color w:val="A31515"/>
-          <w:sz w:val="19"/>
-          <w:szCs w:val="19"/>
+          <w:sz w:val="18"/>
+          <w:szCs w:val="18"/>
         </w:rPr>
         <w:t>&gt;</w:t>
       </w:r>
@@ -1354,16 +1319,16 @@
         <w:rPr>
           <w:rFonts w:ascii="Consolas" w:hAnsi="Consolas" w:cs="Consolas"/>
           <w:color w:val="000000"/>
-          <w:sz w:val="19"/>
-          <w:szCs w:val="19"/>
+          <w:sz w:val="18"/>
+          <w:szCs w:val="18"/>
         </w:rPr>
       </w:pPr>
       <w:r>
         <w:rPr>
           <w:rFonts w:ascii="Consolas" w:hAnsi="Consolas" w:cs="Consolas"/>
           <w:color w:val="808080"/>
-          <w:sz w:val="19"/>
-          <w:szCs w:val="19"/>
+          <w:sz w:val="18"/>
+          <w:szCs w:val="18"/>
         </w:rPr>
         <w:t>#include</w:t>
       </w:r>
@@ -1371,8 +1336,8 @@
         <w:rPr>
           <w:rFonts w:ascii="Consolas" w:hAnsi="Consolas" w:cs="Consolas"/>
           <w:color w:val="000000"/>
-          <w:sz w:val="19"/>
-          <w:szCs w:val="19"/>
+          <w:sz w:val="18"/>
+          <w:szCs w:val="18"/>
         </w:rPr>
         <w:t xml:space="preserve"> </w:t>
       </w:r>
@@ -1380,8 +1345,8 @@
         <w:rPr>
           <w:rFonts w:ascii="Consolas" w:hAnsi="Consolas" w:cs="Consolas"/>
           <w:color w:val="A31515"/>
-          <w:sz w:val="19"/>
-          <w:szCs w:val="19"/>
+          <w:sz w:val="18"/>
+          <w:szCs w:val="18"/>
         </w:rPr>
         <w:t>&lt;</w:t>
       </w:r>
@@ -1390,8 +1355,8 @@
         <w:rPr>
           <w:rFonts w:ascii="Consolas" w:hAnsi="Consolas" w:cs="Consolas"/>
           <w:color w:val="A31515"/>
-          <w:sz w:val="19"/>
-          <w:szCs w:val="19"/>
+          <w:sz w:val="18"/>
+          <w:szCs w:val="18"/>
         </w:rPr>
         <w:t>float.h</w:t>
       </w:r>
@@ -1400,8 +1365,8 @@
         <w:rPr>
           <w:rFonts w:ascii="Consolas" w:hAnsi="Consolas" w:cs="Consolas"/>
           <w:color w:val="A31515"/>
-          <w:sz w:val="19"/>
-          <w:szCs w:val="19"/>
+          <w:sz w:val="18"/>
+          <w:szCs w:val="18"/>
         </w:rPr>
         <w:t>&gt;</w:t>
       </w:r>
@@ -1415,8 +1380,8 @@
         <w:rPr>
           <w:rFonts w:ascii="Consolas" w:hAnsi="Consolas" w:cs="Consolas"/>
           <w:color w:val="000000"/>
-          <w:sz w:val="19"/>
-          <w:szCs w:val="19"/>
+          <w:sz w:val="18"/>
+          <w:szCs w:val="18"/>
         </w:rPr>
       </w:pPr>
       <w:proofErr w:type="spellStart"/>
@@ -1425,8 +1390,8 @@
         <w:rPr>
           <w:rFonts w:ascii="Consolas" w:hAnsi="Consolas" w:cs="Consolas"/>
           <w:color w:val="0000FF"/>
-          <w:sz w:val="19"/>
-          <w:szCs w:val="19"/>
+          <w:sz w:val="18"/>
+          <w:szCs w:val="18"/>
         </w:rPr>
         <w:t>int</w:t>
       </w:r>
@@ -1436,8 +1401,8 @@
         <w:rPr>
           <w:rFonts w:ascii="Consolas" w:hAnsi="Consolas" w:cs="Consolas"/>
           <w:color w:val="000000"/>
-          <w:sz w:val="19"/>
-          <w:szCs w:val="19"/>
+          <w:sz w:val="18"/>
+          <w:szCs w:val="18"/>
         </w:rPr>
         <w:t xml:space="preserve"> main() {</w:t>
       </w:r>
@@ -1451,16 +1416,16 @@
         <w:rPr>
           <w:rFonts w:ascii="Consolas" w:hAnsi="Consolas" w:cs="Consolas"/>
           <w:color w:val="000000"/>
-          <w:sz w:val="19"/>
-          <w:szCs w:val="19"/>
-        </w:rPr>
-      </w:pPr>
-      <w:r>
-        <w:rPr>
-          <w:rFonts w:ascii="Consolas" w:hAnsi="Consolas" w:cs="Consolas"/>
-          <w:color w:val="000000"/>
-          <w:sz w:val="19"/>
-          <w:szCs w:val="19"/>
+          <w:sz w:val="18"/>
+          <w:szCs w:val="18"/>
+        </w:rPr>
+      </w:pPr>
+      <w:r>
+        <w:rPr>
+          <w:rFonts w:ascii="Consolas" w:hAnsi="Consolas" w:cs="Consolas"/>
+          <w:color w:val="000000"/>
+          <w:sz w:val="18"/>
+          <w:szCs w:val="18"/>
         </w:rPr>
         <w:tab/>
       </w:r>
@@ -1470,8 +1435,8 @@
         <w:rPr>
           <w:rFonts w:ascii="Consolas" w:hAnsi="Consolas" w:cs="Consolas"/>
           <w:color w:val="000000"/>
-          <w:sz w:val="19"/>
-          <w:szCs w:val="19"/>
+          <w:sz w:val="18"/>
+          <w:szCs w:val="18"/>
         </w:rPr>
         <w:t>setlocale</w:t>
       </w:r>
@@ -1480,8 +1445,8 @@
         <w:rPr>
           <w:rFonts w:ascii="Consolas" w:hAnsi="Consolas" w:cs="Consolas"/>
           <w:color w:val="000000"/>
-          <w:sz w:val="19"/>
-          <w:szCs w:val="19"/>
+          <w:sz w:val="18"/>
+          <w:szCs w:val="18"/>
         </w:rPr>
         <w:t>(</w:t>
       </w:r>
@@ -1490,8 +1455,8 @@
         <w:rPr>
           <w:rFonts w:ascii="Consolas" w:hAnsi="Consolas" w:cs="Consolas"/>
           <w:color w:val="6F008A"/>
-          <w:sz w:val="19"/>
-          <w:szCs w:val="19"/>
+          <w:sz w:val="18"/>
+          <w:szCs w:val="18"/>
         </w:rPr>
         <w:t>LC_CTYPE</w:t>
       </w:r>
@@ -1499,8 +1464,8 @@
         <w:rPr>
           <w:rFonts w:ascii="Consolas" w:hAnsi="Consolas" w:cs="Consolas"/>
           <w:color w:val="000000"/>
-          <w:sz w:val="19"/>
-          <w:szCs w:val="19"/>
+          <w:sz w:val="18"/>
+          <w:szCs w:val="18"/>
         </w:rPr>
         <w:t xml:space="preserve">, </w:t>
       </w:r>
@@ -1508,8 +1473,8 @@
         <w:rPr>
           <w:rFonts w:ascii="Consolas" w:hAnsi="Consolas" w:cs="Consolas"/>
           <w:color w:val="A31515"/>
-          <w:sz w:val="19"/>
-          <w:szCs w:val="19"/>
+          <w:sz w:val="18"/>
+          <w:szCs w:val="18"/>
         </w:rPr>
         <w:t>"</w:t>
       </w:r>
@@ -1518,8 +1483,8 @@
         <w:rPr>
           <w:rFonts w:ascii="Consolas" w:hAnsi="Consolas" w:cs="Consolas"/>
           <w:color w:val="A31515"/>
-          <w:sz w:val="19"/>
-          <w:szCs w:val="19"/>
+          <w:sz w:val="18"/>
+          <w:szCs w:val="18"/>
         </w:rPr>
         <w:t>rus</w:t>
       </w:r>
@@ -1528,8 +1493,8 @@
         <w:rPr>
           <w:rFonts w:ascii="Consolas" w:hAnsi="Consolas" w:cs="Consolas"/>
           <w:color w:val="A31515"/>
-          <w:sz w:val="19"/>
-          <w:szCs w:val="19"/>
+          <w:sz w:val="18"/>
+          <w:szCs w:val="18"/>
         </w:rPr>
         <w:t>"</w:t>
       </w:r>
@@ -1537,8 +1502,8 @@
         <w:rPr>
           <w:rFonts w:ascii="Consolas" w:hAnsi="Consolas" w:cs="Consolas"/>
           <w:color w:val="000000"/>
-          <w:sz w:val="19"/>
-          <w:szCs w:val="19"/>
+          <w:sz w:val="18"/>
+          <w:szCs w:val="18"/>
         </w:rPr>
         <w:t>);</w:t>
       </w:r>
@@ -1552,8 +1517,8 @@
         <w:rPr>
           <w:rFonts w:ascii="Consolas" w:hAnsi="Consolas" w:cs="Consolas"/>
           <w:color w:val="000000"/>
-          <w:sz w:val="19"/>
-          <w:szCs w:val="19"/>
+          <w:sz w:val="18"/>
+          <w:szCs w:val="18"/>
           <w:lang w:val="ru-RU"/>
         </w:rPr>
       </w:pPr>
@@ -1561,8 +1526,8 @@
         <w:rPr>
           <w:rFonts w:ascii="Consolas" w:hAnsi="Consolas" w:cs="Consolas"/>
           <w:color w:val="000000"/>
-          <w:sz w:val="19"/>
-          <w:szCs w:val="19"/>
+          <w:sz w:val="18"/>
+          <w:szCs w:val="18"/>
         </w:rPr>
         <w:tab/>
       </w:r>
@@ -1572,8 +1537,8 @@
         <w:rPr>
           <w:rFonts w:ascii="Consolas" w:hAnsi="Consolas" w:cs="Consolas"/>
           <w:color w:val="000000"/>
-          <w:sz w:val="19"/>
-          <w:szCs w:val="19"/>
+          <w:sz w:val="18"/>
+          <w:szCs w:val="18"/>
         </w:rPr>
         <w:t>printf</w:t>
       </w:r>
@@ -1582,8 +1547,8 @@
         <w:rPr>
           <w:rFonts w:ascii="Consolas" w:hAnsi="Consolas" w:cs="Consolas"/>
           <w:color w:val="000000"/>
-          <w:sz w:val="19"/>
-          <w:szCs w:val="19"/>
+          <w:sz w:val="18"/>
+          <w:szCs w:val="18"/>
           <w:lang w:val="ru-RU"/>
         </w:rPr>
         <w:t>(</w:t>
@@ -1593,39 +1558,59 @@
         <w:rPr>
           <w:rFonts w:ascii="Consolas" w:hAnsi="Consolas" w:cs="Consolas"/>
           <w:color w:val="A31515"/>
-          <w:sz w:val="19"/>
-          <w:szCs w:val="19"/>
+          <w:sz w:val="18"/>
+          <w:szCs w:val="18"/>
           <w:lang w:val="ru-RU"/>
         </w:rPr>
         <w:t>"Лабораторная работа №0\</w:t>
       </w:r>
-      <w:proofErr w:type="spellStart"/>
-      <w:r>
-        <w:rPr>
-          <w:rFonts w:ascii="Consolas" w:hAnsi="Consolas" w:cs="Consolas"/>
-          <w:color w:val="A31515"/>
-          <w:sz w:val="19"/>
-          <w:szCs w:val="19"/>
+      <w:r>
+        <w:rPr>
+          <w:rFonts w:ascii="Consolas" w:hAnsi="Consolas" w:cs="Consolas"/>
+          <w:color w:val="A31515"/>
+          <w:sz w:val="18"/>
+          <w:szCs w:val="18"/>
         </w:rPr>
         <w:t>n</w:t>
       </w:r>
-      <w:proofErr w:type="spellEnd"/>
-      <w:r>
-        <w:rPr>
-          <w:rFonts w:ascii="Consolas" w:hAnsi="Consolas" w:cs="Consolas"/>
-          <w:color w:val="A31515"/>
-          <w:sz w:val="19"/>
-          <w:szCs w:val="19"/>
+      <w:r>
+        <w:rPr>
+          <w:rFonts w:ascii="Consolas" w:hAnsi="Consolas" w:cs="Consolas"/>
+          <w:color w:val="A31515"/>
+          <w:sz w:val="18"/>
+          <w:szCs w:val="18"/>
           <w:lang w:val="ru-RU"/>
         </w:rPr>
-        <w:t>Выполнил: Сытник А.В. группа 535а\</w:t>
-      </w:r>
-      <w:r>
-        <w:rPr>
-          <w:rFonts w:ascii="Consolas" w:hAnsi="Consolas" w:cs="Consolas"/>
-          <w:color w:val="A31515"/>
-          <w:sz w:val="19"/>
-          <w:szCs w:val="19"/>
+        <w:t xml:space="preserve">Выполнил: </w:t>
+      </w:r>
+      <w:proofErr w:type="spellStart"/>
+      <w:r>
+        <w:rPr>
+          <w:rFonts w:ascii="Consolas" w:hAnsi="Consolas" w:cs="Consolas"/>
+          <w:color w:val="A31515"/>
+          <w:sz w:val="18"/>
+          <w:szCs w:val="18"/>
+          <w:lang w:val="ru-RU"/>
+        </w:rPr>
+        <w:t>Сытник</w:t>
+      </w:r>
+      <w:proofErr w:type="spellEnd"/>
+      <w:r>
+        <w:rPr>
+          <w:rFonts w:ascii="Consolas" w:hAnsi="Consolas" w:cs="Consolas"/>
+          <w:color w:val="A31515"/>
+          <w:sz w:val="18"/>
+          <w:szCs w:val="18"/>
+          <w:lang w:val="ru-RU"/>
+        </w:rPr>
+        <w:t xml:space="preserve"> А.В. группа 535а\</w:t>
+      </w:r>
+      <w:r>
+        <w:rPr>
+          <w:rFonts w:ascii="Consolas" w:hAnsi="Consolas" w:cs="Consolas"/>
+          <w:color w:val="A31515"/>
+          <w:sz w:val="18"/>
+          <w:szCs w:val="18"/>
         </w:rPr>
         <w:t>n</w:t>
       </w:r>
@@ -1633,8 +1618,8 @@
         <w:rPr>
           <w:rFonts w:ascii="Consolas" w:hAnsi="Consolas" w:cs="Consolas"/>
           <w:color w:val="A31515"/>
-          <w:sz w:val="19"/>
-          <w:szCs w:val="19"/>
+          <w:sz w:val="18"/>
+          <w:szCs w:val="18"/>
           <w:lang w:val="ru-RU"/>
         </w:rPr>
         <w:t>\</w:t>
@@ -1643,8 +1628,8 @@
         <w:rPr>
           <w:rFonts w:ascii="Consolas" w:hAnsi="Consolas" w:cs="Consolas"/>
           <w:color w:val="A31515"/>
-          <w:sz w:val="19"/>
-          <w:szCs w:val="19"/>
+          <w:sz w:val="18"/>
+          <w:szCs w:val="18"/>
         </w:rPr>
         <w:t>n</w:t>
       </w:r>
@@ -1652,8 +1637,8 @@
         <w:rPr>
           <w:rFonts w:ascii="Consolas" w:hAnsi="Consolas" w:cs="Consolas"/>
           <w:color w:val="A31515"/>
-          <w:sz w:val="19"/>
-          <w:szCs w:val="19"/>
+          <w:sz w:val="18"/>
+          <w:szCs w:val="18"/>
           <w:lang w:val="ru-RU"/>
         </w:rPr>
         <w:t>"</w:t>
@@ -1662,8 +1647,8 @@
         <w:rPr>
           <w:rFonts w:ascii="Consolas" w:hAnsi="Consolas" w:cs="Consolas"/>
           <w:color w:val="000000"/>
-          <w:sz w:val="19"/>
-          <w:szCs w:val="19"/>
+          <w:sz w:val="18"/>
+          <w:szCs w:val="18"/>
           <w:lang w:val="ru-RU"/>
         </w:rPr>
         <w:t>);</w:t>
@@ -1678,16 +1663,16 @@
         <w:rPr>
           <w:rFonts w:ascii="Consolas" w:hAnsi="Consolas" w:cs="Consolas"/>
           <w:color w:val="000000"/>
-          <w:sz w:val="19"/>
-          <w:szCs w:val="19"/>
-        </w:rPr>
-      </w:pPr>
-      <w:r>
-        <w:rPr>
-          <w:rFonts w:ascii="Consolas" w:hAnsi="Consolas" w:cs="Consolas"/>
-          <w:color w:val="000000"/>
-          <w:sz w:val="19"/>
-          <w:szCs w:val="19"/>
+          <w:sz w:val="18"/>
+          <w:szCs w:val="18"/>
+        </w:rPr>
+      </w:pPr>
+      <w:r>
+        <w:rPr>
+          <w:rFonts w:ascii="Consolas" w:hAnsi="Consolas" w:cs="Consolas"/>
+          <w:color w:val="000000"/>
+          <w:sz w:val="18"/>
+          <w:szCs w:val="18"/>
           <w:lang w:val="ru-RU"/>
         </w:rPr>
         <w:tab/>
@@ -1696,8 +1681,8 @@
         <w:rPr>
           <w:rFonts w:ascii="Consolas" w:hAnsi="Consolas" w:cs="Consolas"/>
           <w:color w:val="008000"/>
-          <w:sz w:val="19"/>
-          <w:szCs w:val="19"/>
+          <w:sz w:val="18"/>
+          <w:szCs w:val="18"/>
         </w:rPr>
         <w:t>//</w:t>
       </w:r>
@@ -1706,8 +1691,8 @@
         <w:rPr>
           <w:rFonts w:ascii="Consolas" w:hAnsi="Consolas" w:cs="Consolas"/>
           <w:color w:val="008000"/>
-          <w:sz w:val="19"/>
-          <w:szCs w:val="19"/>
+          <w:sz w:val="18"/>
+          <w:szCs w:val="18"/>
         </w:rPr>
         <w:t>Вывод</w:t>
       </w:r>
@@ -1716,8 +1701,8 @@
         <w:rPr>
           <w:rFonts w:ascii="Consolas" w:hAnsi="Consolas" w:cs="Consolas"/>
           <w:color w:val="008000"/>
-          <w:sz w:val="19"/>
-          <w:szCs w:val="19"/>
+          <w:sz w:val="18"/>
+          <w:szCs w:val="18"/>
         </w:rPr>
         <w:t xml:space="preserve"> </w:t>
       </w:r>
@@ -1726,8 +1711,8 @@
         <w:rPr>
           <w:rFonts w:ascii="Consolas" w:hAnsi="Consolas" w:cs="Consolas"/>
           <w:color w:val="008000"/>
-          <w:sz w:val="19"/>
-          <w:szCs w:val="19"/>
+          <w:sz w:val="18"/>
+          <w:szCs w:val="18"/>
         </w:rPr>
         <w:t>типов</w:t>
       </w:r>
@@ -1736,8 +1721,8 @@
         <w:rPr>
           <w:rFonts w:ascii="Consolas" w:hAnsi="Consolas" w:cs="Consolas"/>
           <w:color w:val="008000"/>
-          <w:sz w:val="19"/>
-          <w:szCs w:val="19"/>
+          <w:sz w:val="18"/>
+          <w:szCs w:val="18"/>
         </w:rPr>
         <w:t xml:space="preserve"> </w:t>
       </w:r>
@@ -1746,8 +1731,8 @@
         <w:rPr>
           <w:rFonts w:ascii="Consolas" w:hAnsi="Consolas" w:cs="Consolas"/>
           <w:color w:val="008000"/>
-          <w:sz w:val="19"/>
-          <w:szCs w:val="19"/>
+          <w:sz w:val="18"/>
+          <w:szCs w:val="18"/>
         </w:rPr>
         <w:t>данных</w:t>
       </w:r>
@@ -1762,16 +1747,16 @@
         <w:rPr>
           <w:rFonts w:ascii="Consolas" w:hAnsi="Consolas" w:cs="Consolas"/>
           <w:color w:val="000000"/>
-          <w:sz w:val="19"/>
-          <w:szCs w:val="19"/>
-        </w:rPr>
-      </w:pPr>
-      <w:r>
-        <w:rPr>
-          <w:rFonts w:ascii="Consolas" w:hAnsi="Consolas" w:cs="Consolas"/>
-          <w:color w:val="000000"/>
-          <w:sz w:val="19"/>
-          <w:szCs w:val="19"/>
+          <w:sz w:val="18"/>
+          <w:szCs w:val="18"/>
+        </w:rPr>
+      </w:pPr>
+      <w:r>
+        <w:rPr>
+          <w:rFonts w:ascii="Consolas" w:hAnsi="Consolas" w:cs="Consolas"/>
+          <w:color w:val="000000"/>
+          <w:sz w:val="18"/>
+          <w:szCs w:val="18"/>
         </w:rPr>
         <w:tab/>
       </w:r>
@@ -1781,8 +1766,8 @@
         <w:rPr>
           <w:rFonts w:ascii="Consolas" w:hAnsi="Consolas" w:cs="Consolas"/>
           <w:color w:val="000000"/>
-          <w:sz w:val="19"/>
-          <w:szCs w:val="19"/>
+          <w:sz w:val="18"/>
+          <w:szCs w:val="18"/>
         </w:rPr>
         <w:t>printf</w:t>
       </w:r>
@@ -1791,8 +1776,8 @@
         <w:rPr>
           <w:rFonts w:ascii="Consolas" w:hAnsi="Consolas" w:cs="Consolas"/>
           <w:color w:val="000000"/>
-          <w:sz w:val="19"/>
-          <w:szCs w:val="19"/>
+          <w:sz w:val="18"/>
+          <w:szCs w:val="18"/>
         </w:rPr>
         <w:t>(</w:t>
       </w:r>
@@ -1801,8 +1786,8 @@
         <w:rPr>
           <w:rFonts w:ascii="Consolas" w:hAnsi="Consolas" w:cs="Consolas"/>
           <w:color w:val="A31515"/>
-          <w:sz w:val="19"/>
-          <w:szCs w:val="19"/>
+          <w:sz w:val="18"/>
+          <w:szCs w:val="18"/>
         </w:rPr>
         <w:t>"char\t\t\</w:t>
       </w:r>
@@ -1811,8 +1796,8 @@
         <w:rPr>
           <w:rFonts w:ascii="Consolas" w:hAnsi="Consolas" w:cs="Consolas"/>
           <w:color w:val="A31515"/>
-          <w:sz w:val="19"/>
-          <w:szCs w:val="19"/>
+          <w:sz w:val="18"/>
+          <w:szCs w:val="18"/>
         </w:rPr>
         <w:t>tSIZE</w:t>
       </w:r>
@@ -1821,8 +1806,8 @@
         <w:rPr>
           <w:rFonts w:ascii="Consolas" w:hAnsi="Consolas" w:cs="Consolas"/>
           <w:color w:val="A31515"/>
-          <w:sz w:val="19"/>
-          <w:szCs w:val="19"/>
+          <w:sz w:val="18"/>
+          <w:szCs w:val="18"/>
         </w:rPr>
         <w:t>: %</w:t>
       </w:r>
@@ -1831,8 +1816,8 @@
         <w:rPr>
           <w:rFonts w:ascii="Consolas" w:hAnsi="Consolas" w:cs="Consolas"/>
           <w:color w:val="A31515"/>
-          <w:sz w:val="19"/>
-          <w:szCs w:val="19"/>
+          <w:sz w:val="18"/>
+          <w:szCs w:val="18"/>
         </w:rPr>
         <w:t>iB</w:t>
       </w:r>
@@ -1841,8 +1826,8 @@
         <w:rPr>
           <w:rFonts w:ascii="Consolas" w:hAnsi="Consolas" w:cs="Consolas"/>
           <w:color w:val="A31515"/>
-          <w:sz w:val="19"/>
-          <w:szCs w:val="19"/>
+          <w:sz w:val="18"/>
+          <w:szCs w:val="18"/>
         </w:rPr>
         <w:t>\</w:t>
       </w:r>
@@ -1851,8 +1836,8 @@
         <w:rPr>
           <w:rFonts w:ascii="Consolas" w:hAnsi="Consolas" w:cs="Consolas"/>
           <w:color w:val="A31515"/>
-          <w:sz w:val="19"/>
-          <w:szCs w:val="19"/>
+          <w:sz w:val="18"/>
+          <w:szCs w:val="18"/>
         </w:rPr>
         <w:t>tMIN</w:t>
       </w:r>
@@ -1861,8 +1846,8 @@
         <w:rPr>
           <w:rFonts w:ascii="Consolas" w:hAnsi="Consolas" w:cs="Consolas"/>
           <w:color w:val="A31515"/>
-          <w:sz w:val="19"/>
-          <w:szCs w:val="19"/>
+          <w:sz w:val="18"/>
+          <w:szCs w:val="18"/>
         </w:rPr>
         <w:t>: %</w:t>
       </w:r>
@@ -1871,8 +1856,8 @@
         <w:rPr>
           <w:rFonts w:ascii="Consolas" w:hAnsi="Consolas" w:cs="Consolas"/>
           <w:color w:val="A31515"/>
-          <w:sz w:val="19"/>
-          <w:szCs w:val="19"/>
+          <w:sz w:val="18"/>
+          <w:szCs w:val="18"/>
         </w:rPr>
         <w:t>i</w:t>
       </w:r>
@@ -1881,8 +1866,8 @@
         <w:rPr>
           <w:rFonts w:ascii="Consolas" w:hAnsi="Consolas" w:cs="Consolas"/>
           <w:color w:val="A31515"/>
-          <w:sz w:val="19"/>
-          <w:szCs w:val="19"/>
+          <w:sz w:val="18"/>
+          <w:szCs w:val="18"/>
         </w:rPr>
         <w:t>\t\t\</w:t>
       </w:r>
@@ -1891,8 +1876,8 @@
         <w:rPr>
           <w:rFonts w:ascii="Consolas" w:hAnsi="Consolas" w:cs="Consolas"/>
           <w:color w:val="A31515"/>
-          <w:sz w:val="19"/>
-          <w:szCs w:val="19"/>
+          <w:sz w:val="18"/>
+          <w:szCs w:val="18"/>
         </w:rPr>
         <w:t>tMAX</w:t>
       </w:r>
@@ -1901,8 +1886,8 @@
         <w:rPr>
           <w:rFonts w:ascii="Consolas" w:hAnsi="Consolas" w:cs="Consolas"/>
           <w:color w:val="A31515"/>
-          <w:sz w:val="19"/>
-          <w:szCs w:val="19"/>
+          <w:sz w:val="18"/>
+          <w:szCs w:val="18"/>
         </w:rPr>
         <w:t>: %</w:t>
       </w:r>
@@ -1911,8 +1896,8 @@
         <w:rPr>
           <w:rFonts w:ascii="Consolas" w:hAnsi="Consolas" w:cs="Consolas"/>
           <w:color w:val="A31515"/>
-          <w:sz w:val="19"/>
-          <w:szCs w:val="19"/>
+          <w:sz w:val="18"/>
+          <w:szCs w:val="18"/>
         </w:rPr>
         <w:t>i</w:t>
       </w:r>
@@ -1921,8 +1906,8 @@
         <w:rPr>
           <w:rFonts w:ascii="Consolas" w:hAnsi="Consolas" w:cs="Consolas"/>
           <w:color w:val="A31515"/>
-          <w:sz w:val="19"/>
-          <w:szCs w:val="19"/>
+          <w:sz w:val="18"/>
+          <w:szCs w:val="18"/>
         </w:rPr>
         <w:t>\n"</w:t>
       </w:r>
@@ -1930,8 +1915,8 @@
         <w:rPr>
           <w:rFonts w:ascii="Consolas" w:hAnsi="Consolas" w:cs="Consolas"/>
           <w:color w:val="000000"/>
-          <w:sz w:val="19"/>
-          <w:szCs w:val="19"/>
+          <w:sz w:val="18"/>
+          <w:szCs w:val="18"/>
         </w:rPr>
         <w:t xml:space="preserve">, </w:t>
       </w:r>
@@ -1940,8 +1925,8 @@
         <w:rPr>
           <w:rFonts w:ascii="Consolas" w:hAnsi="Consolas" w:cs="Consolas"/>
           <w:color w:val="0000FF"/>
-          <w:sz w:val="19"/>
-          <w:szCs w:val="19"/>
+          <w:sz w:val="18"/>
+          <w:szCs w:val="18"/>
         </w:rPr>
         <w:t>sizeof</w:t>
       </w:r>
@@ -1950,8 +1935,8 @@
         <w:rPr>
           <w:rFonts w:ascii="Consolas" w:hAnsi="Consolas" w:cs="Consolas"/>
           <w:color w:val="000000"/>
-          <w:sz w:val="19"/>
-          <w:szCs w:val="19"/>
+          <w:sz w:val="18"/>
+          <w:szCs w:val="18"/>
         </w:rPr>
         <w:t>(</w:t>
       </w:r>
@@ -1959,8 +1944,8 @@
         <w:rPr>
           <w:rFonts w:ascii="Consolas" w:hAnsi="Consolas" w:cs="Consolas"/>
           <w:color w:val="0000FF"/>
-          <w:sz w:val="19"/>
-          <w:szCs w:val="19"/>
+          <w:sz w:val="18"/>
+          <w:szCs w:val="18"/>
         </w:rPr>
         <w:t>char</w:t>
       </w:r>
@@ -1968,8 +1953,8 @@
         <w:rPr>
           <w:rFonts w:ascii="Consolas" w:hAnsi="Consolas" w:cs="Consolas"/>
           <w:color w:val="000000"/>
-          <w:sz w:val="19"/>
-          <w:szCs w:val="19"/>
+          <w:sz w:val="18"/>
+          <w:szCs w:val="18"/>
         </w:rPr>
         <w:t xml:space="preserve">), </w:t>
       </w:r>
@@ -1977,8 +1962,8 @@
         <w:rPr>
           <w:rFonts w:ascii="Consolas" w:hAnsi="Consolas" w:cs="Consolas"/>
           <w:color w:val="6F008A"/>
-          <w:sz w:val="19"/>
-          <w:szCs w:val="19"/>
+          <w:sz w:val="18"/>
+          <w:szCs w:val="18"/>
         </w:rPr>
         <w:t>CHAR_MIN</w:t>
       </w:r>
@@ -1986,8 +1971,8 @@
         <w:rPr>
           <w:rFonts w:ascii="Consolas" w:hAnsi="Consolas" w:cs="Consolas"/>
           <w:color w:val="000000"/>
-          <w:sz w:val="19"/>
-          <w:szCs w:val="19"/>
+          <w:sz w:val="18"/>
+          <w:szCs w:val="18"/>
         </w:rPr>
         <w:t xml:space="preserve">, </w:t>
       </w:r>
@@ -1995,8 +1980,8 @@
         <w:rPr>
           <w:rFonts w:ascii="Consolas" w:hAnsi="Consolas" w:cs="Consolas"/>
           <w:color w:val="6F008A"/>
-          <w:sz w:val="19"/>
-          <w:szCs w:val="19"/>
+          <w:sz w:val="18"/>
+          <w:szCs w:val="18"/>
         </w:rPr>
         <w:t>CHAR_MAX</w:t>
       </w:r>
@@ -2004,8 +1989,8 @@
         <w:rPr>
           <w:rFonts w:ascii="Consolas" w:hAnsi="Consolas" w:cs="Consolas"/>
           <w:color w:val="000000"/>
-          <w:sz w:val="19"/>
-          <w:szCs w:val="19"/>
+          <w:sz w:val="18"/>
+          <w:szCs w:val="18"/>
         </w:rPr>
         <w:t>);</w:t>
       </w:r>
@@ -2019,16 +2004,16 @@
         <w:rPr>
           <w:rFonts w:ascii="Consolas" w:hAnsi="Consolas" w:cs="Consolas"/>
           <w:color w:val="000000"/>
-          <w:sz w:val="19"/>
-          <w:szCs w:val="19"/>
-        </w:rPr>
-      </w:pPr>
-      <w:r>
-        <w:rPr>
-          <w:rFonts w:ascii="Consolas" w:hAnsi="Consolas" w:cs="Consolas"/>
-          <w:color w:val="000000"/>
-          <w:sz w:val="19"/>
-          <w:szCs w:val="19"/>
+          <w:sz w:val="18"/>
+          <w:szCs w:val="18"/>
+        </w:rPr>
+      </w:pPr>
+      <w:r>
+        <w:rPr>
+          <w:rFonts w:ascii="Consolas" w:hAnsi="Consolas" w:cs="Consolas"/>
+          <w:color w:val="000000"/>
+          <w:sz w:val="18"/>
+          <w:szCs w:val="18"/>
         </w:rPr>
         <w:tab/>
       </w:r>
@@ -2038,8 +2023,8 @@
         <w:rPr>
           <w:rFonts w:ascii="Consolas" w:hAnsi="Consolas" w:cs="Consolas"/>
           <w:color w:val="000000"/>
-          <w:sz w:val="19"/>
-          <w:szCs w:val="19"/>
+          <w:sz w:val="18"/>
+          <w:szCs w:val="18"/>
         </w:rPr>
         <w:t>printf</w:t>
       </w:r>
@@ -2048,8 +2033,8 @@
         <w:rPr>
           <w:rFonts w:ascii="Consolas" w:hAnsi="Consolas" w:cs="Consolas"/>
           <w:color w:val="000000"/>
-          <w:sz w:val="19"/>
-          <w:szCs w:val="19"/>
+          <w:sz w:val="18"/>
+          <w:szCs w:val="18"/>
         </w:rPr>
         <w:t>(</w:t>
       </w:r>
@@ -2058,8 +2043,8 @@
         <w:rPr>
           <w:rFonts w:ascii="Consolas" w:hAnsi="Consolas" w:cs="Consolas"/>
           <w:color w:val="A31515"/>
-          <w:sz w:val="19"/>
-          <w:szCs w:val="19"/>
+          <w:sz w:val="18"/>
+          <w:szCs w:val="18"/>
         </w:rPr>
         <w:t>"signed char\t\</w:t>
       </w:r>
@@ -2068,8 +2053,8 @@
         <w:rPr>
           <w:rFonts w:ascii="Consolas" w:hAnsi="Consolas" w:cs="Consolas"/>
           <w:color w:val="A31515"/>
-          <w:sz w:val="19"/>
-          <w:szCs w:val="19"/>
+          <w:sz w:val="18"/>
+          <w:szCs w:val="18"/>
         </w:rPr>
         <w:t>tSIZE</w:t>
       </w:r>
@@ -2078,8 +2063,8 @@
         <w:rPr>
           <w:rFonts w:ascii="Consolas" w:hAnsi="Consolas" w:cs="Consolas"/>
           <w:color w:val="A31515"/>
-          <w:sz w:val="19"/>
-          <w:szCs w:val="19"/>
+          <w:sz w:val="18"/>
+          <w:szCs w:val="18"/>
         </w:rPr>
         <w:t>: %</w:t>
       </w:r>
@@ -2088,8 +2073,8 @@
         <w:rPr>
           <w:rFonts w:ascii="Consolas" w:hAnsi="Consolas" w:cs="Consolas"/>
           <w:color w:val="A31515"/>
-          <w:sz w:val="19"/>
-          <w:szCs w:val="19"/>
+          <w:sz w:val="18"/>
+          <w:szCs w:val="18"/>
         </w:rPr>
         <w:t>iB</w:t>
       </w:r>
@@ -2098,8 +2083,8 @@
         <w:rPr>
           <w:rFonts w:ascii="Consolas" w:hAnsi="Consolas" w:cs="Consolas"/>
           <w:color w:val="A31515"/>
-          <w:sz w:val="19"/>
-          <w:szCs w:val="19"/>
+          <w:sz w:val="18"/>
+          <w:szCs w:val="18"/>
         </w:rPr>
         <w:t>\</w:t>
       </w:r>
@@ -2108,8 +2093,8 @@
         <w:rPr>
           <w:rFonts w:ascii="Consolas" w:hAnsi="Consolas" w:cs="Consolas"/>
           <w:color w:val="A31515"/>
-          <w:sz w:val="19"/>
-          <w:szCs w:val="19"/>
+          <w:sz w:val="18"/>
+          <w:szCs w:val="18"/>
         </w:rPr>
         <w:t>tMIN</w:t>
       </w:r>
@@ -2118,8 +2103,8 @@
         <w:rPr>
           <w:rFonts w:ascii="Consolas" w:hAnsi="Consolas" w:cs="Consolas"/>
           <w:color w:val="A31515"/>
-          <w:sz w:val="19"/>
-          <w:szCs w:val="19"/>
+          <w:sz w:val="18"/>
+          <w:szCs w:val="18"/>
         </w:rPr>
         <w:t>: %</w:t>
       </w:r>
@@ -2128,8 +2113,8 @@
         <w:rPr>
           <w:rFonts w:ascii="Consolas" w:hAnsi="Consolas" w:cs="Consolas"/>
           <w:color w:val="A31515"/>
-          <w:sz w:val="19"/>
-          <w:szCs w:val="19"/>
+          <w:sz w:val="18"/>
+          <w:szCs w:val="18"/>
         </w:rPr>
         <w:t>i</w:t>
       </w:r>
@@ -2138,8 +2123,8 @@
         <w:rPr>
           <w:rFonts w:ascii="Consolas" w:hAnsi="Consolas" w:cs="Consolas"/>
           <w:color w:val="A31515"/>
-          <w:sz w:val="19"/>
-          <w:szCs w:val="19"/>
+          <w:sz w:val="18"/>
+          <w:szCs w:val="18"/>
         </w:rPr>
         <w:t>\t\t\</w:t>
       </w:r>
@@ -2148,8 +2133,8 @@
         <w:rPr>
           <w:rFonts w:ascii="Consolas" w:hAnsi="Consolas" w:cs="Consolas"/>
           <w:color w:val="A31515"/>
-          <w:sz w:val="19"/>
-          <w:szCs w:val="19"/>
+          <w:sz w:val="18"/>
+          <w:szCs w:val="18"/>
         </w:rPr>
         <w:t>tMAX</w:t>
       </w:r>
@@ -2158,8 +2143,8 @@
         <w:rPr>
           <w:rFonts w:ascii="Consolas" w:hAnsi="Consolas" w:cs="Consolas"/>
           <w:color w:val="A31515"/>
-          <w:sz w:val="19"/>
-          <w:szCs w:val="19"/>
+          <w:sz w:val="18"/>
+          <w:szCs w:val="18"/>
         </w:rPr>
         <w:t>: %</w:t>
       </w:r>
@@ -2168,8 +2153,8 @@
         <w:rPr>
           <w:rFonts w:ascii="Consolas" w:hAnsi="Consolas" w:cs="Consolas"/>
           <w:color w:val="A31515"/>
-          <w:sz w:val="19"/>
-          <w:szCs w:val="19"/>
+          <w:sz w:val="18"/>
+          <w:szCs w:val="18"/>
         </w:rPr>
         <w:t>i</w:t>
       </w:r>
@@ -2178,8 +2163,8 @@
         <w:rPr>
           <w:rFonts w:ascii="Consolas" w:hAnsi="Consolas" w:cs="Consolas"/>
           <w:color w:val="A31515"/>
-          <w:sz w:val="19"/>
-          <w:szCs w:val="19"/>
+          <w:sz w:val="18"/>
+          <w:szCs w:val="18"/>
         </w:rPr>
         <w:t>\n"</w:t>
       </w:r>
@@ -2187,8 +2172,8 @@
         <w:rPr>
           <w:rFonts w:ascii="Consolas" w:hAnsi="Consolas" w:cs="Consolas"/>
           <w:color w:val="000000"/>
-          <w:sz w:val="19"/>
-          <w:szCs w:val="19"/>
+          <w:sz w:val="18"/>
+          <w:szCs w:val="18"/>
         </w:rPr>
         <w:t xml:space="preserve">, </w:t>
       </w:r>
@@ -2197,8 +2182,8 @@
         <w:rPr>
           <w:rFonts w:ascii="Consolas" w:hAnsi="Consolas" w:cs="Consolas"/>
           <w:color w:val="0000FF"/>
-          <w:sz w:val="19"/>
-          <w:szCs w:val="19"/>
+          <w:sz w:val="18"/>
+          <w:szCs w:val="18"/>
         </w:rPr>
         <w:t>sizeof</w:t>
       </w:r>
@@ -2207,8 +2192,8 @@
         <w:rPr>
           <w:rFonts w:ascii="Consolas" w:hAnsi="Consolas" w:cs="Consolas"/>
           <w:color w:val="000000"/>
-          <w:sz w:val="19"/>
-          <w:szCs w:val="19"/>
+          <w:sz w:val="18"/>
+          <w:szCs w:val="18"/>
         </w:rPr>
         <w:t>(</w:t>
       </w:r>
@@ -2216,8 +2201,8 @@
         <w:rPr>
           <w:rFonts w:ascii="Consolas" w:hAnsi="Consolas" w:cs="Consolas"/>
           <w:color w:val="0000FF"/>
-          <w:sz w:val="19"/>
-          <w:szCs w:val="19"/>
+          <w:sz w:val="18"/>
+          <w:szCs w:val="18"/>
         </w:rPr>
         <w:t>signed</w:t>
       </w:r>
@@ -2225,8 +2210,8 @@
         <w:rPr>
           <w:rFonts w:ascii="Consolas" w:hAnsi="Consolas" w:cs="Consolas"/>
           <w:color w:val="000000"/>
-          <w:sz w:val="19"/>
-          <w:szCs w:val="19"/>
+          <w:sz w:val="18"/>
+          <w:szCs w:val="18"/>
         </w:rPr>
         <w:t xml:space="preserve"> </w:t>
       </w:r>
@@ -2234,8 +2219,8 @@
         <w:rPr>
           <w:rFonts w:ascii="Consolas" w:hAnsi="Consolas" w:cs="Consolas"/>
           <w:color w:val="0000FF"/>
-          <w:sz w:val="19"/>
-          <w:szCs w:val="19"/>
+          <w:sz w:val="18"/>
+          <w:szCs w:val="18"/>
         </w:rPr>
         <w:t>char</w:t>
       </w:r>
@@ -2243,8 +2228,8 @@
         <w:rPr>
           <w:rFonts w:ascii="Consolas" w:hAnsi="Consolas" w:cs="Consolas"/>
           <w:color w:val="000000"/>
-          <w:sz w:val="19"/>
-          <w:szCs w:val="19"/>
+          <w:sz w:val="18"/>
+          <w:szCs w:val="18"/>
         </w:rPr>
         <w:t xml:space="preserve">), </w:t>
       </w:r>
@@ -2252,8 +2237,8 @@
         <w:rPr>
           <w:rFonts w:ascii="Consolas" w:hAnsi="Consolas" w:cs="Consolas"/>
           <w:color w:val="6F008A"/>
-          <w:sz w:val="19"/>
-          <w:szCs w:val="19"/>
+          <w:sz w:val="18"/>
+          <w:szCs w:val="18"/>
         </w:rPr>
         <w:t>SCHAR_MIN</w:t>
       </w:r>
@@ -2261,8 +2246,8 @@
         <w:rPr>
           <w:rFonts w:ascii="Consolas" w:hAnsi="Consolas" w:cs="Consolas"/>
           <w:color w:val="000000"/>
-          <w:sz w:val="19"/>
-          <w:szCs w:val="19"/>
+          <w:sz w:val="18"/>
+          <w:szCs w:val="18"/>
         </w:rPr>
         <w:t xml:space="preserve">, </w:t>
       </w:r>
@@ -2270,8 +2255,8 @@
         <w:rPr>
           <w:rFonts w:ascii="Consolas" w:hAnsi="Consolas" w:cs="Consolas"/>
           <w:color w:val="6F008A"/>
-          <w:sz w:val="19"/>
-          <w:szCs w:val="19"/>
+          <w:sz w:val="18"/>
+          <w:szCs w:val="18"/>
         </w:rPr>
         <w:t>SCHAR_MAX</w:t>
       </w:r>
@@ -2279,8 +2264,8 @@
         <w:rPr>
           <w:rFonts w:ascii="Consolas" w:hAnsi="Consolas" w:cs="Consolas"/>
           <w:color w:val="000000"/>
-          <w:sz w:val="19"/>
-          <w:szCs w:val="19"/>
+          <w:sz w:val="18"/>
+          <w:szCs w:val="18"/>
         </w:rPr>
         <w:t>);</w:t>
       </w:r>
@@ -2294,16 +2279,16 @@
         <w:rPr>
           <w:rFonts w:ascii="Consolas" w:hAnsi="Consolas" w:cs="Consolas"/>
           <w:color w:val="000000"/>
-          <w:sz w:val="19"/>
-          <w:szCs w:val="19"/>
-        </w:rPr>
-      </w:pPr>
-      <w:r>
-        <w:rPr>
-          <w:rFonts w:ascii="Consolas" w:hAnsi="Consolas" w:cs="Consolas"/>
-          <w:color w:val="000000"/>
-          <w:sz w:val="19"/>
-          <w:szCs w:val="19"/>
+          <w:sz w:val="18"/>
+          <w:szCs w:val="18"/>
+        </w:rPr>
+      </w:pPr>
+      <w:r>
+        <w:rPr>
+          <w:rFonts w:ascii="Consolas" w:hAnsi="Consolas" w:cs="Consolas"/>
+          <w:color w:val="000000"/>
+          <w:sz w:val="18"/>
+          <w:szCs w:val="18"/>
         </w:rPr>
         <w:tab/>
       </w:r>
@@ -2313,8 +2298,8 @@
         <w:rPr>
           <w:rFonts w:ascii="Consolas" w:hAnsi="Consolas" w:cs="Consolas"/>
           <w:color w:val="000000"/>
-          <w:sz w:val="19"/>
-          <w:szCs w:val="19"/>
+          <w:sz w:val="18"/>
+          <w:szCs w:val="18"/>
         </w:rPr>
         <w:t>printf</w:t>
       </w:r>
@@ -2323,8 +2308,8 @@
         <w:rPr>
           <w:rFonts w:ascii="Consolas" w:hAnsi="Consolas" w:cs="Consolas"/>
           <w:color w:val="000000"/>
-          <w:sz w:val="19"/>
-          <w:szCs w:val="19"/>
+          <w:sz w:val="18"/>
+          <w:szCs w:val="18"/>
         </w:rPr>
         <w:t>(</w:t>
       </w:r>
@@ -2333,8 +2318,8 @@
         <w:rPr>
           <w:rFonts w:ascii="Consolas" w:hAnsi="Consolas" w:cs="Consolas"/>
           <w:color w:val="A31515"/>
-          <w:sz w:val="19"/>
-          <w:szCs w:val="19"/>
+          <w:sz w:val="18"/>
+          <w:szCs w:val="18"/>
         </w:rPr>
         <w:t>"unsigned char\t\</w:t>
       </w:r>
@@ -2343,8 +2328,8 @@
         <w:rPr>
           <w:rFonts w:ascii="Consolas" w:hAnsi="Consolas" w:cs="Consolas"/>
           <w:color w:val="A31515"/>
-          <w:sz w:val="19"/>
-          <w:szCs w:val="19"/>
+          <w:sz w:val="18"/>
+          <w:szCs w:val="18"/>
         </w:rPr>
         <w:t>tSIZE</w:t>
       </w:r>
@@ -2353,8 +2338,8 @@
         <w:rPr>
           <w:rFonts w:ascii="Consolas" w:hAnsi="Consolas" w:cs="Consolas"/>
           <w:color w:val="A31515"/>
-          <w:sz w:val="19"/>
-          <w:szCs w:val="19"/>
+          <w:sz w:val="18"/>
+          <w:szCs w:val="18"/>
         </w:rPr>
         <w:t>: %</w:t>
       </w:r>
@@ -2363,8 +2348,8 @@
         <w:rPr>
           <w:rFonts w:ascii="Consolas" w:hAnsi="Consolas" w:cs="Consolas"/>
           <w:color w:val="A31515"/>
-          <w:sz w:val="19"/>
-          <w:szCs w:val="19"/>
+          <w:sz w:val="18"/>
+          <w:szCs w:val="18"/>
         </w:rPr>
         <w:t>iB</w:t>
       </w:r>
@@ -2373,8 +2358,8 @@
         <w:rPr>
           <w:rFonts w:ascii="Consolas" w:hAnsi="Consolas" w:cs="Consolas"/>
           <w:color w:val="A31515"/>
-          <w:sz w:val="19"/>
-          <w:szCs w:val="19"/>
+          <w:sz w:val="18"/>
+          <w:szCs w:val="18"/>
         </w:rPr>
         <w:t>\</w:t>
       </w:r>
@@ -2383,8 +2368,8 @@
         <w:rPr>
           <w:rFonts w:ascii="Consolas" w:hAnsi="Consolas" w:cs="Consolas"/>
           <w:color w:val="A31515"/>
-          <w:sz w:val="19"/>
-          <w:szCs w:val="19"/>
+          <w:sz w:val="18"/>
+          <w:szCs w:val="18"/>
         </w:rPr>
         <w:t>tMIN</w:t>
       </w:r>
@@ -2393,8 +2378,8 @@
         <w:rPr>
           <w:rFonts w:ascii="Consolas" w:hAnsi="Consolas" w:cs="Consolas"/>
           <w:color w:val="A31515"/>
-          <w:sz w:val="19"/>
-          <w:szCs w:val="19"/>
+          <w:sz w:val="18"/>
+          <w:szCs w:val="18"/>
         </w:rPr>
         <w:t>: %</w:t>
       </w:r>
@@ -2403,8 +2388,8 @@
         <w:rPr>
           <w:rFonts w:ascii="Consolas" w:hAnsi="Consolas" w:cs="Consolas"/>
           <w:color w:val="A31515"/>
-          <w:sz w:val="19"/>
-          <w:szCs w:val="19"/>
+          <w:sz w:val="18"/>
+          <w:szCs w:val="18"/>
         </w:rPr>
         <w:t>i</w:t>
       </w:r>
@@ -2413,8 +2398,8 @@
         <w:rPr>
           <w:rFonts w:ascii="Consolas" w:hAnsi="Consolas" w:cs="Consolas"/>
           <w:color w:val="A31515"/>
-          <w:sz w:val="19"/>
-          <w:szCs w:val="19"/>
+          <w:sz w:val="18"/>
+          <w:szCs w:val="18"/>
         </w:rPr>
         <w:t>\t\t\t\</w:t>
       </w:r>
@@ -2423,8 +2408,8 @@
         <w:rPr>
           <w:rFonts w:ascii="Consolas" w:hAnsi="Consolas" w:cs="Consolas"/>
           <w:color w:val="A31515"/>
-          <w:sz w:val="19"/>
-          <w:szCs w:val="19"/>
+          <w:sz w:val="18"/>
+          <w:szCs w:val="18"/>
         </w:rPr>
         <w:t>tMAX</w:t>
       </w:r>
@@ -2433,8 +2418,8 @@
         <w:rPr>
           <w:rFonts w:ascii="Consolas" w:hAnsi="Consolas" w:cs="Consolas"/>
           <w:color w:val="A31515"/>
-          <w:sz w:val="19"/>
-          <w:szCs w:val="19"/>
+          <w:sz w:val="18"/>
+          <w:szCs w:val="18"/>
         </w:rPr>
         <w:t>: %</w:t>
       </w:r>
@@ -2443,8 +2428,8 @@
         <w:rPr>
           <w:rFonts w:ascii="Consolas" w:hAnsi="Consolas" w:cs="Consolas"/>
           <w:color w:val="A31515"/>
-          <w:sz w:val="19"/>
-          <w:szCs w:val="19"/>
+          <w:sz w:val="18"/>
+          <w:szCs w:val="18"/>
         </w:rPr>
         <w:t>i</w:t>
       </w:r>
@@ -2453,8 +2438,8 @@
         <w:rPr>
           <w:rFonts w:ascii="Consolas" w:hAnsi="Consolas" w:cs="Consolas"/>
           <w:color w:val="A31515"/>
-          <w:sz w:val="19"/>
-          <w:szCs w:val="19"/>
+          <w:sz w:val="18"/>
+          <w:szCs w:val="18"/>
         </w:rPr>
         <w:t>\n"</w:t>
       </w:r>
@@ -2462,8 +2447,8 @@
         <w:rPr>
           <w:rFonts w:ascii="Consolas" w:hAnsi="Consolas" w:cs="Consolas"/>
           <w:color w:val="000000"/>
-          <w:sz w:val="19"/>
-          <w:szCs w:val="19"/>
+          <w:sz w:val="18"/>
+          <w:szCs w:val="18"/>
         </w:rPr>
         <w:t xml:space="preserve">, </w:t>
       </w:r>
@@ -2472,8 +2457,8 @@
         <w:rPr>
           <w:rFonts w:ascii="Consolas" w:hAnsi="Consolas" w:cs="Consolas"/>
           <w:color w:val="0000FF"/>
-          <w:sz w:val="19"/>
-          <w:szCs w:val="19"/>
+          <w:sz w:val="18"/>
+          <w:szCs w:val="18"/>
         </w:rPr>
         <w:t>sizeof</w:t>
       </w:r>
@@ -2482,8 +2467,8 @@
         <w:rPr>
           <w:rFonts w:ascii="Consolas" w:hAnsi="Consolas" w:cs="Consolas"/>
           <w:color w:val="000000"/>
-          <w:sz w:val="19"/>
-          <w:szCs w:val="19"/>
+          <w:sz w:val="18"/>
+          <w:szCs w:val="18"/>
         </w:rPr>
         <w:t>(</w:t>
       </w:r>
@@ -2491,8 +2476,8 @@
         <w:rPr>
           <w:rFonts w:ascii="Consolas" w:hAnsi="Consolas" w:cs="Consolas"/>
           <w:color w:val="0000FF"/>
-          <w:sz w:val="19"/>
-          <w:szCs w:val="19"/>
+          <w:sz w:val="18"/>
+          <w:szCs w:val="18"/>
         </w:rPr>
         <w:t>unsigned</w:t>
       </w:r>
@@ -2500,8 +2485,8 @@
         <w:rPr>
           <w:rFonts w:ascii="Consolas" w:hAnsi="Consolas" w:cs="Consolas"/>
           <w:color w:val="000000"/>
-          <w:sz w:val="19"/>
-          <w:szCs w:val="19"/>
+          <w:sz w:val="18"/>
+          <w:szCs w:val="18"/>
         </w:rPr>
         <w:t xml:space="preserve"> </w:t>
       </w:r>
@@ -2509,8 +2494,8 @@
         <w:rPr>
           <w:rFonts w:ascii="Consolas" w:hAnsi="Consolas" w:cs="Consolas"/>
           <w:color w:val="0000FF"/>
-          <w:sz w:val="19"/>
-          <w:szCs w:val="19"/>
+          <w:sz w:val="18"/>
+          <w:szCs w:val="18"/>
         </w:rPr>
         <w:t>char</w:t>
       </w:r>
@@ -2518,8 +2503,8 @@
         <w:rPr>
           <w:rFonts w:ascii="Consolas" w:hAnsi="Consolas" w:cs="Consolas"/>
           <w:color w:val="000000"/>
-          <w:sz w:val="19"/>
-          <w:szCs w:val="19"/>
+          <w:sz w:val="18"/>
+          <w:szCs w:val="18"/>
         </w:rPr>
         <w:t xml:space="preserve">),0, </w:t>
       </w:r>
@@ -2527,8 +2512,8 @@
         <w:rPr>
           <w:rFonts w:ascii="Consolas" w:hAnsi="Consolas" w:cs="Consolas"/>
           <w:color w:val="6F008A"/>
-          <w:sz w:val="19"/>
-          <w:szCs w:val="19"/>
+          <w:sz w:val="18"/>
+          <w:szCs w:val="18"/>
         </w:rPr>
         <w:t>UCHAR_MAX</w:t>
       </w:r>
@@ -2536,8 +2521,8 @@
         <w:rPr>
           <w:rFonts w:ascii="Consolas" w:hAnsi="Consolas" w:cs="Consolas"/>
           <w:color w:val="000000"/>
-          <w:sz w:val="19"/>
-          <w:szCs w:val="19"/>
+          <w:sz w:val="18"/>
+          <w:szCs w:val="18"/>
         </w:rPr>
         <w:t>);</w:t>
       </w:r>
@@ -2551,16 +2536,16 @@
         <w:rPr>
           <w:rFonts w:ascii="Consolas" w:hAnsi="Consolas" w:cs="Consolas"/>
           <w:color w:val="000000"/>
-          <w:sz w:val="19"/>
-          <w:szCs w:val="19"/>
-        </w:rPr>
-      </w:pPr>
-      <w:r>
-        <w:rPr>
-          <w:rFonts w:ascii="Consolas" w:hAnsi="Consolas" w:cs="Consolas"/>
-          <w:color w:val="000000"/>
-          <w:sz w:val="19"/>
-          <w:szCs w:val="19"/>
+          <w:sz w:val="18"/>
+          <w:szCs w:val="18"/>
+        </w:rPr>
+      </w:pPr>
+      <w:r>
+        <w:rPr>
+          <w:rFonts w:ascii="Consolas" w:hAnsi="Consolas" w:cs="Consolas"/>
+          <w:color w:val="000000"/>
+          <w:sz w:val="18"/>
+          <w:szCs w:val="18"/>
         </w:rPr>
         <w:tab/>
       </w:r>
@@ -2570,8 +2555,8 @@
         <w:rPr>
           <w:rFonts w:ascii="Consolas" w:hAnsi="Consolas" w:cs="Consolas"/>
           <w:color w:val="000000"/>
-          <w:sz w:val="19"/>
-          <w:szCs w:val="19"/>
+          <w:sz w:val="18"/>
+          <w:szCs w:val="18"/>
         </w:rPr>
         <w:t>printf</w:t>
       </w:r>
@@ -2580,8 +2565,8 @@
         <w:rPr>
           <w:rFonts w:ascii="Consolas" w:hAnsi="Consolas" w:cs="Consolas"/>
           <w:color w:val="000000"/>
-          <w:sz w:val="19"/>
-          <w:szCs w:val="19"/>
+          <w:sz w:val="18"/>
+          <w:szCs w:val="18"/>
         </w:rPr>
         <w:t>(</w:t>
       </w:r>
@@ -2590,8 +2575,8 @@
         <w:rPr>
           <w:rFonts w:ascii="Consolas" w:hAnsi="Consolas" w:cs="Consolas"/>
           <w:color w:val="A31515"/>
-          <w:sz w:val="19"/>
-          <w:szCs w:val="19"/>
+          <w:sz w:val="18"/>
+          <w:szCs w:val="18"/>
         </w:rPr>
         <w:t>"short\t\t\</w:t>
       </w:r>
@@ -2600,8 +2585,8 @@
         <w:rPr>
           <w:rFonts w:ascii="Consolas" w:hAnsi="Consolas" w:cs="Consolas"/>
           <w:color w:val="A31515"/>
-          <w:sz w:val="19"/>
-          <w:szCs w:val="19"/>
+          <w:sz w:val="18"/>
+          <w:szCs w:val="18"/>
         </w:rPr>
         <w:t>tSIZE</w:t>
       </w:r>
@@ -2610,8 +2595,8 @@
         <w:rPr>
           <w:rFonts w:ascii="Consolas" w:hAnsi="Consolas" w:cs="Consolas"/>
           <w:color w:val="A31515"/>
-          <w:sz w:val="19"/>
-          <w:szCs w:val="19"/>
+          <w:sz w:val="18"/>
+          <w:szCs w:val="18"/>
         </w:rPr>
         <w:t>: %</w:t>
       </w:r>
@@ -2620,8 +2605,8 @@
         <w:rPr>
           <w:rFonts w:ascii="Consolas" w:hAnsi="Consolas" w:cs="Consolas"/>
           <w:color w:val="A31515"/>
-          <w:sz w:val="19"/>
-          <w:szCs w:val="19"/>
+          <w:sz w:val="18"/>
+          <w:szCs w:val="18"/>
         </w:rPr>
         <w:t>iB</w:t>
       </w:r>
@@ -2630,8 +2615,8 @@
         <w:rPr>
           <w:rFonts w:ascii="Consolas" w:hAnsi="Consolas" w:cs="Consolas"/>
           <w:color w:val="A31515"/>
-          <w:sz w:val="19"/>
-          <w:szCs w:val="19"/>
+          <w:sz w:val="18"/>
+          <w:szCs w:val="18"/>
         </w:rPr>
         <w:t>\</w:t>
       </w:r>
@@ -2640,8 +2625,8 @@
         <w:rPr>
           <w:rFonts w:ascii="Consolas" w:hAnsi="Consolas" w:cs="Consolas"/>
           <w:color w:val="A31515"/>
-          <w:sz w:val="19"/>
-          <w:szCs w:val="19"/>
+          <w:sz w:val="18"/>
+          <w:szCs w:val="18"/>
         </w:rPr>
         <w:t>tMIN</w:t>
       </w:r>
@@ -2650,8 +2635,8 @@
         <w:rPr>
           <w:rFonts w:ascii="Consolas" w:hAnsi="Consolas" w:cs="Consolas"/>
           <w:color w:val="A31515"/>
-          <w:sz w:val="19"/>
-          <w:szCs w:val="19"/>
+          <w:sz w:val="18"/>
+          <w:szCs w:val="18"/>
         </w:rPr>
         <w:t>: %hi\t\t\</w:t>
       </w:r>
@@ -2660,8 +2645,8 @@
         <w:rPr>
           <w:rFonts w:ascii="Consolas" w:hAnsi="Consolas" w:cs="Consolas"/>
           <w:color w:val="A31515"/>
-          <w:sz w:val="19"/>
-          <w:szCs w:val="19"/>
+          <w:sz w:val="18"/>
+          <w:szCs w:val="18"/>
         </w:rPr>
         <w:t>tMAX</w:t>
       </w:r>
@@ -2670,8 +2655,8 @@
         <w:rPr>
           <w:rFonts w:ascii="Consolas" w:hAnsi="Consolas" w:cs="Consolas"/>
           <w:color w:val="A31515"/>
-          <w:sz w:val="19"/>
-          <w:szCs w:val="19"/>
+          <w:sz w:val="18"/>
+          <w:szCs w:val="18"/>
         </w:rPr>
         <w:t>: %hi\n"</w:t>
       </w:r>
@@ -2679,8 +2664,8 @@
         <w:rPr>
           <w:rFonts w:ascii="Consolas" w:hAnsi="Consolas" w:cs="Consolas"/>
           <w:color w:val="000000"/>
-          <w:sz w:val="19"/>
-          <w:szCs w:val="19"/>
+          <w:sz w:val="18"/>
+          <w:szCs w:val="18"/>
         </w:rPr>
         <w:t xml:space="preserve">, </w:t>
       </w:r>
@@ -2689,8 +2674,8 @@
         <w:rPr>
           <w:rFonts w:ascii="Consolas" w:hAnsi="Consolas" w:cs="Consolas"/>
           <w:color w:val="0000FF"/>
-          <w:sz w:val="19"/>
-          <w:szCs w:val="19"/>
+          <w:sz w:val="18"/>
+          <w:szCs w:val="18"/>
         </w:rPr>
         <w:t>sizeof</w:t>
       </w:r>
@@ -2699,8 +2684,8 @@
         <w:rPr>
           <w:rFonts w:ascii="Consolas" w:hAnsi="Consolas" w:cs="Consolas"/>
           <w:color w:val="000000"/>
-          <w:sz w:val="19"/>
-          <w:szCs w:val="19"/>
+          <w:sz w:val="18"/>
+          <w:szCs w:val="18"/>
         </w:rPr>
         <w:t>(</w:t>
       </w:r>
@@ -2708,8 +2693,8 @@
         <w:rPr>
           <w:rFonts w:ascii="Consolas" w:hAnsi="Consolas" w:cs="Consolas"/>
           <w:color w:val="0000FF"/>
-          <w:sz w:val="19"/>
-          <w:szCs w:val="19"/>
+          <w:sz w:val="18"/>
+          <w:szCs w:val="18"/>
         </w:rPr>
         <w:t>short</w:t>
       </w:r>
@@ -2717,8 +2702,8 @@
         <w:rPr>
           <w:rFonts w:ascii="Consolas" w:hAnsi="Consolas" w:cs="Consolas"/>
           <w:color w:val="000000"/>
-          <w:sz w:val="19"/>
-          <w:szCs w:val="19"/>
+          <w:sz w:val="18"/>
+          <w:szCs w:val="18"/>
         </w:rPr>
         <w:t xml:space="preserve">), </w:t>
       </w:r>
@@ -2726,8 +2711,8 @@
         <w:rPr>
           <w:rFonts w:ascii="Consolas" w:hAnsi="Consolas" w:cs="Consolas"/>
           <w:color w:val="6F008A"/>
-          <w:sz w:val="19"/>
-          <w:szCs w:val="19"/>
+          <w:sz w:val="18"/>
+          <w:szCs w:val="18"/>
         </w:rPr>
         <w:t>SHRT_MIN</w:t>
       </w:r>
@@ -2735,8 +2720,8 @@
         <w:rPr>
           <w:rFonts w:ascii="Consolas" w:hAnsi="Consolas" w:cs="Consolas"/>
           <w:color w:val="000000"/>
-          <w:sz w:val="19"/>
-          <w:szCs w:val="19"/>
+          <w:sz w:val="18"/>
+          <w:szCs w:val="18"/>
         </w:rPr>
         <w:t xml:space="preserve">, </w:t>
       </w:r>
@@ -2744,8 +2729,8 @@
         <w:rPr>
           <w:rFonts w:ascii="Consolas" w:hAnsi="Consolas" w:cs="Consolas"/>
           <w:color w:val="6F008A"/>
-          <w:sz w:val="19"/>
-          <w:szCs w:val="19"/>
+          <w:sz w:val="18"/>
+          <w:szCs w:val="18"/>
         </w:rPr>
         <w:t>SHRT_MAX</w:t>
       </w:r>
@@ -2753,8 +2738,8 @@
         <w:rPr>
           <w:rFonts w:ascii="Consolas" w:hAnsi="Consolas" w:cs="Consolas"/>
           <w:color w:val="000000"/>
-          <w:sz w:val="19"/>
-          <w:szCs w:val="19"/>
+          <w:sz w:val="18"/>
+          <w:szCs w:val="18"/>
         </w:rPr>
         <w:t>);</w:t>
       </w:r>
@@ -2768,16 +2753,16 @@
         <w:rPr>
           <w:rFonts w:ascii="Consolas" w:hAnsi="Consolas" w:cs="Consolas"/>
           <w:color w:val="000000"/>
-          <w:sz w:val="19"/>
-          <w:szCs w:val="19"/>
-        </w:rPr>
-      </w:pPr>
-      <w:r>
-        <w:rPr>
-          <w:rFonts w:ascii="Consolas" w:hAnsi="Consolas" w:cs="Consolas"/>
-          <w:color w:val="000000"/>
-          <w:sz w:val="19"/>
-          <w:szCs w:val="19"/>
+          <w:sz w:val="18"/>
+          <w:szCs w:val="18"/>
+        </w:rPr>
+      </w:pPr>
+      <w:r>
+        <w:rPr>
+          <w:rFonts w:ascii="Consolas" w:hAnsi="Consolas" w:cs="Consolas"/>
+          <w:color w:val="000000"/>
+          <w:sz w:val="18"/>
+          <w:szCs w:val="18"/>
         </w:rPr>
         <w:tab/>
       </w:r>
@@ -2787,8 +2772,8 @@
         <w:rPr>
           <w:rFonts w:ascii="Consolas" w:hAnsi="Consolas" w:cs="Consolas"/>
           <w:color w:val="000000"/>
-          <w:sz w:val="19"/>
-          <w:szCs w:val="19"/>
+          <w:sz w:val="18"/>
+          <w:szCs w:val="18"/>
         </w:rPr>
         <w:t>printf</w:t>
       </w:r>
@@ -2797,8 +2782,8 @@
         <w:rPr>
           <w:rFonts w:ascii="Consolas" w:hAnsi="Consolas" w:cs="Consolas"/>
           <w:color w:val="000000"/>
-          <w:sz w:val="19"/>
-          <w:szCs w:val="19"/>
+          <w:sz w:val="18"/>
+          <w:szCs w:val="18"/>
         </w:rPr>
         <w:t>(</w:t>
       </w:r>
@@ -2807,8 +2792,8 @@
         <w:rPr>
           <w:rFonts w:ascii="Consolas" w:hAnsi="Consolas" w:cs="Consolas"/>
           <w:color w:val="A31515"/>
-          <w:sz w:val="19"/>
-          <w:szCs w:val="19"/>
+          <w:sz w:val="18"/>
+          <w:szCs w:val="18"/>
         </w:rPr>
         <w:t>"unsigned short\t\</w:t>
       </w:r>
@@ -2817,8 +2802,8 @@
         <w:rPr>
           <w:rFonts w:ascii="Consolas" w:hAnsi="Consolas" w:cs="Consolas"/>
           <w:color w:val="A31515"/>
-          <w:sz w:val="19"/>
-          <w:szCs w:val="19"/>
+          <w:sz w:val="18"/>
+          <w:szCs w:val="18"/>
         </w:rPr>
         <w:t>tSIZE</w:t>
       </w:r>
@@ -2827,8 +2812,8 @@
         <w:rPr>
           <w:rFonts w:ascii="Consolas" w:hAnsi="Consolas" w:cs="Consolas"/>
           <w:color w:val="A31515"/>
-          <w:sz w:val="19"/>
-          <w:szCs w:val="19"/>
+          <w:sz w:val="18"/>
+          <w:szCs w:val="18"/>
         </w:rPr>
         <w:t>: %</w:t>
       </w:r>
@@ -2837,8 +2822,8 @@
         <w:rPr>
           <w:rFonts w:ascii="Consolas" w:hAnsi="Consolas" w:cs="Consolas"/>
           <w:color w:val="A31515"/>
-          <w:sz w:val="19"/>
-          <w:szCs w:val="19"/>
+          <w:sz w:val="18"/>
+          <w:szCs w:val="18"/>
         </w:rPr>
         <w:t>iB</w:t>
       </w:r>
@@ -2847,8 +2832,8 @@
         <w:rPr>
           <w:rFonts w:ascii="Consolas" w:hAnsi="Consolas" w:cs="Consolas"/>
           <w:color w:val="A31515"/>
-          <w:sz w:val="19"/>
-          <w:szCs w:val="19"/>
+          <w:sz w:val="18"/>
+          <w:szCs w:val="18"/>
         </w:rPr>
         <w:t>\</w:t>
       </w:r>
@@ -2857,8 +2842,8 @@
         <w:rPr>
           <w:rFonts w:ascii="Consolas" w:hAnsi="Consolas" w:cs="Consolas"/>
           <w:color w:val="A31515"/>
-          <w:sz w:val="19"/>
-          <w:szCs w:val="19"/>
+          <w:sz w:val="18"/>
+          <w:szCs w:val="18"/>
         </w:rPr>
         <w:t>tMIN</w:t>
       </w:r>
@@ -2867,8 +2852,8 @@
         <w:rPr>
           <w:rFonts w:ascii="Consolas" w:hAnsi="Consolas" w:cs="Consolas"/>
           <w:color w:val="A31515"/>
-          <w:sz w:val="19"/>
-          <w:szCs w:val="19"/>
+          <w:sz w:val="18"/>
+          <w:szCs w:val="18"/>
         </w:rPr>
         <w:t>: %</w:t>
       </w:r>
@@ -2877,8 +2862,8 @@
         <w:rPr>
           <w:rFonts w:ascii="Consolas" w:hAnsi="Consolas" w:cs="Consolas"/>
           <w:color w:val="A31515"/>
-          <w:sz w:val="19"/>
-          <w:szCs w:val="19"/>
+          <w:sz w:val="18"/>
+          <w:szCs w:val="18"/>
         </w:rPr>
         <w:t>hu</w:t>
       </w:r>
@@ -2887,8 +2872,8 @@
         <w:rPr>
           <w:rFonts w:ascii="Consolas" w:hAnsi="Consolas" w:cs="Consolas"/>
           <w:color w:val="A31515"/>
-          <w:sz w:val="19"/>
-          <w:szCs w:val="19"/>
+          <w:sz w:val="18"/>
+          <w:szCs w:val="18"/>
         </w:rPr>
         <w:t>\t\t\t\</w:t>
       </w:r>
@@ -2897,8 +2882,8 @@
         <w:rPr>
           <w:rFonts w:ascii="Consolas" w:hAnsi="Consolas" w:cs="Consolas"/>
           <w:color w:val="A31515"/>
-          <w:sz w:val="19"/>
-          <w:szCs w:val="19"/>
+          <w:sz w:val="18"/>
+          <w:szCs w:val="18"/>
         </w:rPr>
         <w:t>tMAX</w:t>
       </w:r>
@@ -2907,8 +2892,8 @@
         <w:rPr>
           <w:rFonts w:ascii="Consolas" w:hAnsi="Consolas" w:cs="Consolas"/>
           <w:color w:val="A31515"/>
-          <w:sz w:val="19"/>
-          <w:szCs w:val="19"/>
+          <w:sz w:val="18"/>
+          <w:szCs w:val="18"/>
         </w:rPr>
         <w:t>: %</w:t>
       </w:r>
@@ -2917,8 +2902,8 @@
         <w:rPr>
           <w:rFonts w:ascii="Consolas" w:hAnsi="Consolas" w:cs="Consolas"/>
           <w:color w:val="A31515"/>
-          <w:sz w:val="19"/>
-          <w:szCs w:val="19"/>
+          <w:sz w:val="18"/>
+          <w:szCs w:val="18"/>
         </w:rPr>
         <w:t>hu</w:t>
       </w:r>
@@ -2927,8 +2912,8 @@
         <w:rPr>
           <w:rFonts w:ascii="Consolas" w:hAnsi="Consolas" w:cs="Consolas"/>
           <w:color w:val="A31515"/>
-          <w:sz w:val="19"/>
-          <w:szCs w:val="19"/>
+          <w:sz w:val="18"/>
+          <w:szCs w:val="18"/>
         </w:rPr>
         <w:t>\n"</w:t>
       </w:r>
@@ -2936,8 +2921,8 @@
         <w:rPr>
           <w:rFonts w:ascii="Consolas" w:hAnsi="Consolas" w:cs="Consolas"/>
           <w:color w:val="000000"/>
-          <w:sz w:val="19"/>
-          <w:szCs w:val="19"/>
+          <w:sz w:val="18"/>
+          <w:szCs w:val="18"/>
         </w:rPr>
         <w:t xml:space="preserve">, </w:t>
       </w:r>
@@ -2946,8 +2931,8 @@
         <w:rPr>
           <w:rFonts w:ascii="Consolas" w:hAnsi="Consolas" w:cs="Consolas"/>
           <w:color w:val="0000FF"/>
-          <w:sz w:val="19"/>
-          <w:szCs w:val="19"/>
+          <w:sz w:val="18"/>
+          <w:szCs w:val="18"/>
         </w:rPr>
         <w:t>sizeof</w:t>
       </w:r>
@@ -2956,8 +2941,8 @@
         <w:rPr>
           <w:rFonts w:ascii="Consolas" w:hAnsi="Consolas" w:cs="Consolas"/>
           <w:color w:val="000000"/>
-          <w:sz w:val="19"/>
-          <w:szCs w:val="19"/>
+          <w:sz w:val="18"/>
+          <w:szCs w:val="18"/>
         </w:rPr>
         <w:t>(</w:t>
       </w:r>
@@ -2965,8 +2950,8 @@
         <w:rPr>
           <w:rFonts w:ascii="Consolas" w:hAnsi="Consolas" w:cs="Consolas"/>
           <w:color w:val="0000FF"/>
-          <w:sz w:val="19"/>
-          <w:szCs w:val="19"/>
+          <w:sz w:val="18"/>
+          <w:szCs w:val="18"/>
         </w:rPr>
         <w:t>unsigned</w:t>
       </w:r>
@@ -2974,8 +2959,8 @@
         <w:rPr>
           <w:rFonts w:ascii="Consolas" w:hAnsi="Consolas" w:cs="Consolas"/>
           <w:color w:val="000000"/>
-          <w:sz w:val="19"/>
-          <w:szCs w:val="19"/>
+          <w:sz w:val="18"/>
+          <w:szCs w:val="18"/>
         </w:rPr>
         <w:t xml:space="preserve"> </w:t>
       </w:r>
@@ -2983,8 +2968,8 @@
         <w:rPr>
           <w:rFonts w:ascii="Consolas" w:hAnsi="Consolas" w:cs="Consolas"/>
           <w:color w:val="0000FF"/>
-          <w:sz w:val="19"/>
-          <w:szCs w:val="19"/>
+          <w:sz w:val="18"/>
+          <w:szCs w:val="18"/>
         </w:rPr>
         <w:t>short</w:t>
       </w:r>
@@ -2992,8 +2977,8 @@
         <w:rPr>
           <w:rFonts w:ascii="Consolas" w:hAnsi="Consolas" w:cs="Consolas"/>
           <w:color w:val="000000"/>
-          <w:sz w:val="19"/>
-          <w:szCs w:val="19"/>
+          <w:sz w:val="18"/>
+          <w:szCs w:val="18"/>
         </w:rPr>
         <w:t xml:space="preserve">), 0, </w:t>
       </w:r>
@@ -3001,8 +2986,8 @@
         <w:rPr>
           <w:rFonts w:ascii="Consolas" w:hAnsi="Consolas" w:cs="Consolas"/>
           <w:color w:val="6F008A"/>
-          <w:sz w:val="19"/>
-          <w:szCs w:val="19"/>
+          <w:sz w:val="18"/>
+          <w:szCs w:val="18"/>
         </w:rPr>
         <w:t>USHRT_MAX</w:t>
       </w:r>
@@ -3010,8 +2995,8 @@
         <w:rPr>
           <w:rFonts w:ascii="Consolas" w:hAnsi="Consolas" w:cs="Consolas"/>
           <w:color w:val="000000"/>
-          <w:sz w:val="19"/>
-          <w:szCs w:val="19"/>
+          <w:sz w:val="18"/>
+          <w:szCs w:val="18"/>
         </w:rPr>
         <w:t>);</w:t>
       </w:r>
@@ -3025,16 +3010,16 @@
         <w:rPr>
           <w:rFonts w:ascii="Consolas" w:hAnsi="Consolas" w:cs="Consolas"/>
           <w:color w:val="000000"/>
-          <w:sz w:val="19"/>
-          <w:szCs w:val="19"/>
-        </w:rPr>
-      </w:pPr>
-      <w:r>
-        <w:rPr>
-          <w:rFonts w:ascii="Consolas" w:hAnsi="Consolas" w:cs="Consolas"/>
-          <w:color w:val="000000"/>
-          <w:sz w:val="19"/>
-          <w:szCs w:val="19"/>
+          <w:sz w:val="18"/>
+          <w:szCs w:val="18"/>
+        </w:rPr>
+      </w:pPr>
+      <w:r>
+        <w:rPr>
+          <w:rFonts w:ascii="Consolas" w:hAnsi="Consolas" w:cs="Consolas"/>
+          <w:color w:val="000000"/>
+          <w:sz w:val="18"/>
+          <w:szCs w:val="18"/>
         </w:rPr>
         <w:tab/>
       </w:r>
@@ -3044,8 +3029,8 @@
         <w:rPr>
           <w:rFonts w:ascii="Consolas" w:hAnsi="Consolas" w:cs="Consolas"/>
           <w:color w:val="000000"/>
-          <w:sz w:val="19"/>
-          <w:szCs w:val="19"/>
+          <w:sz w:val="18"/>
+          <w:szCs w:val="18"/>
         </w:rPr>
         <w:t>printf</w:t>
       </w:r>
@@ -3054,8 +3039,8 @@
         <w:rPr>
           <w:rFonts w:ascii="Consolas" w:hAnsi="Consolas" w:cs="Consolas"/>
           <w:color w:val="000000"/>
-          <w:sz w:val="19"/>
-          <w:szCs w:val="19"/>
+          <w:sz w:val="18"/>
+          <w:szCs w:val="18"/>
         </w:rPr>
         <w:t>(</w:t>
       </w:r>
@@ -3064,8 +3049,8 @@
         <w:rPr>
           <w:rFonts w:ascii="Consolas" w:hAnsi="Consolas" w:cs="Consolas"/>
           <w:color w:val="A31515"/>
-          <w:sz w:val="19"/>
-          <w:szCs w:val="19"/>
+          <w:sz w:val="18"/>
+          <w:szCs w:val="18"/>
         </w:rPr>
         <w:t>"</w:t>
       </w:r>
@@ -3074,8 +3059,8 @@
         <w:rPr>
           <w:rFonts w:ascii="Consolas" w:hAnsi="Consolas" w:cs="Consolas"/>
           <w:color w:val="A31515"/>
-          <w:sz w:val="19"/>
-          <w:szCs w:val="19"/>
+          <w:sz w:val="18"/>
+          <w:szCs w:val="18"/>
         </w:rPr>
         <w:t>int</w:t>
       </w:r>
@@ -3084,8 +3069,8 @@
         <w:rPr>
           <w:rFonts w:ascii="Consolas" w:hAnsi="Consolas" w:cs="Consolas"/>
           <w:color w:val="A31515"/>
-          <w:sz w:val="19"/>
-          <w:szCs w:val="19"/>
+          <w:sz w:val="18"/>
+          <w:szCs w:val="18"/>
         </w:rPr>
         <w:t>\t\t\</w:t>
       </w:r>
@@ -3094,8 +3079,8 @@
         <w:rPr>
           <w:rFonts w:ascii="Consolas" w:hAnsi="Consolas" w:cs="Consolas"/>
           <w:color w:val="A31515"/>
-          <w:sz w:val="19"/>
-          <w:szCs w:val="19"/>
+          <w:sz w:val="18"/>
+          <w:szCs w:val="18"/>
         </w:rPr>
         <w:t>tSIZE</w:t>
       </w:r>
@@ -3104,8 +3089,8 @@
         <w:rPr>
           <w:rFonts w:ascii="Consolas" w:hAnsi="Consolas" w:cs="Consolas"/>
           <w:color w:val="A31515"/>
-          <w:sz w:val="19"/>
-          <w:szCs w:val="19"/>
+          <w:sz w:val="18"/>
+          <w:szCs w:val="18"/>
         </w:rPr>
         <w:t>: %</w:t>
       </w:r>
@@ -3114,8 +3099,8 @@
         <w:rPr>
           <w:rFonts w:ascii="Consolas" w:hAnsi="Consolas" w:cs="Consolas"/>
           <w:color w:val="A31515"/>
-          <w:sz w:val="19"/>
-          <w:szCs w:val="19"/>
+          <w:sz w:val="18"/>
+          <w:szCs w:val="18"/>
         </w:rPr>
         <w:t>iB</w:t>
       </w:r>
@@ -3124,8 +3109,8 @@
         <w:rPr>
           <w:rFonts w:ascii="Consolas" w:hAnsi="Consolas" w:cs="Consolas"/>
           <w:color w:val="A31515"/>
-          <w:sz w:val="19"/>
-          <w:szCs w:val="19"/>
+          <w:sz w:val="18"/>
+          <w:szCs w:val="18"/>
         </w:rPr>
         <w:t>\</w:t>
       </w:r>
@@ -3134,8 +3119,8 @@
         <w:rPr>
           <w:rFonts w:ascii="Consolas" w:hAnsi="Consolas" w:cs="Consolas"/>
           <w:color w:val="A31515"/>
-          <w:sz w:val="19"/>
-          <w:szCs w:val="19"/>
+          <w:sz w:val="18"/>
+          <w:szCs w:val="18"/>
         </w:rPr>
         <w:t>tMIN</w:t>
       </w:r>
@@ -3144,8 +3129,8 @@
         <w:rPr>
           <w:rFonts w:ascii="Consolas" w:hAnsi="Consolas" w:cs="Consolas"/>
           <w:color w:val="A31515"/>
-          <w:sz w:val="19"/>
-          <w:szCs w:val="19"/>
+          <w:sz w:val="18"/>
+          <w:szCs w:val="18"/>
         </w:rPr>
         <w:t>: %</w:t>
       </w:r>
@@ -3154,8 +3139,8 @@
         <w:rPr>
           <w:rFonts w:ascii="Consolas" w:hAnsi="Consolas" w:cs="Consolas"/>
           <w:color w:val="A31515"/>
-          <w:sz w:val="19"/>
-          <w:szCs w:val="19"/>
+          <w:sz w:val="18"/>
+          <w:szCs w:val="18"/>
         </w:rPr>
         <w:t>i</w:t>
       </w:r>
@@ -3164,8 +3149,8 @@
         <w:rPr>
           <w:rFonts w:ascii="Consolas" w:hAnsi="Consolas" w:cs="Consolas"/>
           <w:color w:val="A31515"/>
-          <w:sz w:val="19"/>
-          <w:szCs w:val="19"/>
+          <w:sz w:val="18"/>
+          <w:szCs w:val="18"/>
         </w:rPr>
         <w:t>\t\</w:t>
       </w:r>
@@ -3174,8 +3159,8 @@
         <w:rPr>
           <w:rFonts w:ascii="Consolas" w:hAnsi="Consolas" w:cs="Consolas"/>
           <w:color w:val="A31515"/>
-          <w:sz w:val="19"/>
-          <w:szCs w:val="19"/>
+          <w:sz w:val="18"/>
+          <w:szCs w:val="18"/>
         </w:rPr>
         <w:t>tMAX</w:t>
       </w:r>
@@ -3184,8 +3169,8 @@
         <w:rPr>
           <w:rFonts w:ascii="Consolas" w:hAnsi="Consolas" w:cs="Consolas"/>
           <w:color w:val="A31515"/>
-          <w:sz w:val="19"/>
-          <w:szCs w:val="19"/>
+          <w:sz w:val="18"/>
+          <w:szCs w:val="18"/>
         </w:rPr>
         <w:t>: %</w:t>
       </w:r>
@@ -3194,8 +3179,8 @@
         <w:rPr>
           <w:rFonts w:ascii="Consolas" w:hAnsi="Consolas" w:cs="Consolas"/>
           <w:color w:val="A31515"/>
-          <w:sz w:val="19"/>
-          <w:szCs w:val="19"/>
+          <w:sz w:val="18"/>
+          <w:szCs w:val="18"/>
         </w:rPr>
         <w:t>i</w:t>
       </w:r>
@@ -3204,8 +3189,8 @@
         <w:rPr>
           <w:rFonts w:ascii="Consolas" w:hAnsi="Consolas" w:cs="Consolas"/>
           <w:color w:val="A31515"/>
-          <w:sz w:val="19"/>
-          <w:szCs w:val="19"/>
+          <w:sz w:val="18"/>
+          <w:szCs w:val="18"/>
         </w:rPr>
         <w:t>\n"</w:t>
       </w:r>
@@ -3213,8 +3198,8 @@
         <w:rPr>
           <w:rFonts w:ascii="Consolas" w:hAnsi="Consolas" w:cs="Consolas"/>
           <w:color w:val="000000"/>
-          <w:sz w:val="19"/>
-          <w:szCs w:val="19"/>
+          <w:sz w:val="18"/>
+          <w:szCs w:val="18"/>
         </w:rPr>
         <w:t xml:space="preserve">, </w:t>
       </w:r>
@@ -3223,8 +3208,8 @@
         <w:rPr>
           <w:rFonts w:ascii="Consolas" w:hAnsi="Consolas" w:cs="Consolas"/>
           <w:color w:val="0000FF"/>
-          <w:sz w:val="19"/>
-          <w:szCs w:val="19"/>
+          <w:sz w:val="18"/>
+          <w:szCs w:val="18"/>
         </w:rPr>
         <w:t>sizeof</w:t>
       </w:r>
@@ -3233,8 +3218,8 @@
         <w:rPr>
           <w:rFonts w:ascii="Consolas" w:hAnsi="Consolas" w:cs="Consolas"/>
           <w:color w:val="000000"/>
-          <w:sz w:val="19"/>
-          <w:szCs w:val="19"/>
+          <w:sz w:val="18"/>
+          <w:szCs w:val="18"/>
         </w:rPr>
         <w:t>(</w:t>
       </w:r>
@@ -3243,8 +3228,8 @@
         <w:rPr>
           <w:rFonts w:ascii="Consolas" w:hAnsi="Consolas" w:cs="Consolas"/>
           <w:color w:val="0000FF"/>
-          <w:sz w:val="19"/>
-          <w:szCs w:val="19"/>
+          <w:sz w:val="18"/>
+          <w:szCs w:val="18"/>
         </w:rPr>
         <w:t>int</w:t>
       </w:r>
@@ -3253,8 +3238,8 @@
         <w:rPr>
           <w:rFonts w:ascii="Consolas" w:hAnsi="Consolas" w:cs="Consolas"/>
           <w:color w:val="000000"/>
-          <w:sz w:val="19"/>
-          <w:szCs w:val="19"/>
+          <w:sz w:val="18"/>
+          <w:szCs w:val="18"/>
         </w:rPr>
         <w:t xml:space="preserve">), </w:t>
       </w:r>
@@ -3262,8 +3247,8 @@
         <w:rPr>
           <w:rFonts w:ascii="Consolas" w:hAnsi="Consolas" w:cs="Consolas"/>
           <w:color w:val="6F008A"/>
-          <w:sz w:val="19"/>
-          <w:szCs w:val="19"/>
+          <w:sz w:val="18"/>
+          <w:szCs w:val="18"/>
         </w:rPr>
         <w:t>INT_MIN</w:t>
       </w:r>
@@ -3271,8 +3256,8 @@
         <w:rPr>
           <w:rFonts w:ascii="Consolas" w:hAnsi="Consolas" w:cs="Consolas"/>
           <w:color w:val="000000"/>
-          <w:sz w:val="19"/>
-          <w:szCs w:val="19"/>
+          <w:sz w:val="18"/>
+          <w:szCs w:val="18"/>
         </w:rPr>
         <w:t xml:space="preserve">, </w:t>
       </w:r>
@@ -3280,8 +3265,8 @@
         <w:rPr>
           <w:rFonts w:ascii="Consolas" w:hAnsi="Consolas" w:cs="Consolas"/>
           <w:color w:val="6F008A"/>
-          <w:sz w:val="19"/>
-          <w:szCs w:val="19"/>
+          <w:sz w:val="18"/>
+          <w:szCs w:val="18"/>
         </w:rPr>
         <w:t>INT_MAX</w:t>
       </w:r>
@@ -3289,8 +3274,8 @@
         <w:rPr>
           <w:rFonts w:ascii="Consolas" w:hAnsi="Consolas" w:cs="Consolas"/>
           <w:color w:val="000000"/>
-          <w:sz w:val="19"/>
-          <w:szCs w:val="19"/>
+          <w:sz w:val="18"/>
+          <w:szCs w:val="18"/>
         </w:rPr>
         <w:t>);</w:t>
       </w:r>
@@ -3304,16 +3289,16 @@
         <w:rPr>
           <w:rFonts w:ascii="Consolas" w:hAnsi="Consolas" w:cs="Consolas"/>
           <w:color w:val="000000"/>
-          <w:sz w:val="19"/>
-          <w:szCs w:val="19"/>
-        </w:rPr>
-      </w:pPr>
-      <w:r>
-        <w:rPr>
-          <w:rFonts w:ascii="Consolas" w:hAnsi="Consolas" w:cs="Consolas"/>
-          <w:color w:val="000000"/>
-          <w:sz w:val="19"/>
-          <w:szCs w:val="19"/>
+          <w:sz w:val="18"/>
+          <w:szCs w:val="18"/>
+        </w:rPr>
+      </w:pPr>
+      <w:r>
+        <w:rPr>
+          <w:rFonts w:ascii="Consolas" w:hAnsi="Consolas" w:cs="Consolas"/>
+          <w:color w:val="000000"/>
+          <w:sz w:val="18"/>
+          <w:szCs w:val="18"/>
         </w:rPr>
         <w:tab/>
       </w:r>
@@ -3323,8 +3308,8 @@
         <w:rPr>
           <w:rFonts w:ascii="Consolas" w:hAnsi="Consolas" w:cs="Consolas"/>
           <w:color w:val="000000"/>
-          <w:sz w:val="19"/>
-          <w:szCs w:val="19"/>
+          <w:sz w:val="18"/>
+          <w:szCs w:val="18"/>
         </w:rPr>
         <w:t>printf</w:t>
       </w:r>
@@ -3333,8 +3318,8 @@
         <w:rPr>
           <w:rFonts w:ascii="Consolas" w:hAnsi="Consolas" w:cs="Consolas"/>
           <w:color w:val="000000"/>
-          <w:sz w:val="19"/>
-          <w:szCs w:val="19"/>
+          <w:sz w:val="18"/>
+          <w:szCs w:val="18"/>
         </w:rPr>
         <w:t>(</w:t>
       </w:r>
@@ -3343,8 +3328,8 @@
         <w:rPr>
           <w:rFonts w:ascii="Consolas" w:hAnsi="Consolas" w:cs="Consolas"/>
           <w:color w:val="A31515"/>
-          <w:sz w:val="19"/>
-          <w:szCs w:val="19"/>
+          <w:sz w:val="18"/>
+          <w:szCs w:val="18"/>
         </w:rPr>
         <w:t xml:space="preserve">"unsigned </w:t>
       </w:r>
@@ -3353,8 +3338,8 @@
         <w:rPr>
           <w:rFonts w:ascii="Consolas" w:hAnsi="Consolas" w:cs="Consolas"/>
           <w:color w:val="A31515"/>
-          <w:sz w:val="19"/>
-          <w:szCs w:val="19"/>
+          <w:sz w:val="18"/>
+          <w:szCs w:val="18"/>
         </w:rPr>
         <w:t>int</w:t>
       </w:r>
@@ -3363,8 +3348,8 @@
         <w:rPr>
           <w:rFonts w:ascii="Consolas" w:hAnsi="Consolas" w:cs="Consolas"/>
           <w:color w:val="A31515"/>
-          <w:sz w:val="19"/>
-          <w:szCs w:val="19"/>
+          <w:sz w:val="18"/>
+          <w:szCs w:val="18"/>
         </w:rPr>
         <w:t>\t\</w:t>
       </w:r>
@@ -3373,8 +3358,8 @@
         <w:rPr>
           <w:rFonts w:ascii="Consolas" w:hAnsi="Consolas" w:cs="Consolas"/>
           <w:color w:val="A31515"/>
-          <w:sz w:val="19"/>
-          <w:szCs w:val="19"/>
+          <w:sz w:val="18"/>
+          <w:szCs w:val="18"/>
         </w:rPr>
         <w:t>tSIZE</w:t>
       </w:r>
@@ -3383,8 +3368,8 @@
         <w:rPr>
           <w:rFonts w:ascii="Consolas" w:hAnsi="Consolas" w:cs="Consolas"/>
           <w:color w:val="A31515"/>
-          <w:sz w:val="19"/>
-          <w:szCs w:val="19"/>
+          <w:sz w:val="18"/>
+          <w:szCs w:val="18"/>
         </w:rPr>
         <w:t>: %</w:t>
       </w:r>
@@ -3393,8 +3378,8 @@
         <w:rPr>
           <w:rFonts w:ascii="Consolas" w:hAnsi="Consolas" w:cs="Consolas"/>
           <w:color w:val="A31515"/>
-          <w:sz w:val="19"/>
-          <w:szCs w:val="19"/>
+          <w:sz w:val="18"/>
+          <w:szCs w:val="18"/>
         </w:rPr>
         <w:t>iB</w:t>
       </w:r>
@@ -3403,8 +3388,8 @@
         <w:rPr>
           <w:rFonts w:ascii="Consolas" w:hAnsi="Consolas" w:cs="Consolas"/>
           <w:color w:val="A31515"/>
-          <w:sz w:val="19"/>
-          <w:szCs w:val="19"/>
+          <w:sz w:val="18"/>
+          <w:szCs w:val="18"/>
         </w:rPr>
         <w:t>\</w:t>
       </w:r>
@@ -3413,8 +3398,8 @@
         <w:rPr>
           <w:rFonts w:ascii="Consolas" w:hAnsi="Consolas" w:cs="Consolas"/>
           <w:color w:val="A31515"/>
-          <w:sz w:val="19"/>
-          <w:szCs w:val="19"/>
+          <w:sz w:val="18"/>
+          <w:szCs w:val="18"/>
         </w:rPr>
         <w:t>tMIN</w:t>
       </w:r>
@@ -3423,8 +3408,8 @@
         <w:rPr>
           <w:rFonts w:ascii="Consolas" w:hAnsi="Consolas" w:cs="Consolas"/>
           <w:color w:val="A31515"/>
-          <w:sz w:val="19"/>
-          <w:szCs w:val="19"/>
+          <w:sz w:val="18"/>
+          <w:szCs w:val="18"/>
         </w:rPr>
         <w:t>: %u\t\t\t\</w:t>
       </w:r>
@@ -3433,8 +3418,8 @@
         <w:rPr>
           <w:rFonts w:ascii="Consolas" w:hAnsi="Consolas" w:cs="Consolas"/>
           <w:color w:val="A31515"/>
-          <w:sz w:val="19"/>
-          <w:szCs w:val="19"/>
+          <w:sz w:val="18"/>
+          <w:szCs w:val="18"/>
         </w:rPr>
         <w:t>tMAX</w:t>
       </w:r>
@@ -3443,8 +3428,8 @@
         <w:rPr>
           <w:rFonts w:ascii="Consolas" w:hAnsi="Consolas" w:cs="Consolas"/>
           <w:color w:val="A31515"/>
-          <w:sz w:val="19"/>
-          <w:szCs w:val="19"/>
+          <w:sz w:val="18"/>
+          <w:szCs w:val="18"/>
         </w:rPr>
         <w:t>: %u\n"</w:t>
       </w:r>
@@ -3452,8 +3437,8 @@
         <w:rPr>
           <w:rFonts w:ascii="Consolas" w:hAnsi="Consolas" w:cs="Consolas"/>
           <w:color w:val="000000"/>
-          <w:sz w:val="19"/>
-          <w:szCs w:val="19"/>
+          <w:sz w:val="18"/>
+          <w:szCs w:val="18"/>
         </w:rPr>
         <w:t xml:space="preserve">, </w:t>
       </w:r>
@@ -3462,8 +3447,8 @@
         <w:rPr>
           <w:rFonts w:ascii="Consolas" w:hAnsi="Consolas" w:cs="Consolas"/>
           <w:color w:val="0000FF"/>
-          <w:sz w:val="19"/>
-          <w:szCs w:val="19"/>
+          <w:sz w:val="18"/>
+          <w:szCs w:val="18"/>
         </w:rPr>
         <w:t>sizeof</w:t>
       </w:r>
@@ -3472,8 +3457,8 @@
         <w:rPr>
           <w:rFonts w:ascii="Consolas" w:hAnsi="Consolas" w:cs="Consolas"/>
           <w:color w:val="000000"/>
-          <w:sz w:val="19"/>
-          <w:szCs w:val="19"/>
+          <w:sz w:val="18"/>
+          <w:szCs w:val="18"/>
         </w:rPr>
         <w:t>(</w:t>
       </w:r>
@@ -3481,8 +3466,8 @@
         <w:rPr>
           <w:rFonts w:ascii="Consolas" w:hAnsi="Consolas" w:cs="Consolas"/>
           <w:color w:val="0000FF"/>
-          <w:sz w:val="19"/>
-          <w:szCs w:val="19"/>
+          <w:sz w:val="18"/>
+          <w:szCs w:val="18"/>
         </w:rPr>
         <w:t>unsigned</w:t>
       </w:r>
@@ -3490,8 +3475,8 @@
         <w:rPr>
           <w:rFonts w:ascii="Consolas" w:hAnsi="Consolas" w:cs="Consolas"/>
           <w:color w:val="000000"/>
-          <w:sz w:val="19"/>
-          <w:szCs w:val="19"/>
+          <w:sz w:val="18"/>
+          <w:szCs w:val="18"/>
         </w:rPr>
         <w:t xml:space="preserve"> </w:t>
       </w:r>
@@ -3500,8 +3485,8 @@
         <w:rPr>
           <w:rFonts w:ascii="Consolas" w:hAnsi="Consolas" w:cs="Consolas"/>
           <w:color w:val="0000FF"/>
-          <w:sz w:val="19"/>
-          <w:szCs w:val="19"/>
+          <w:sz w:val="18"/>
+          <w:szCs w:val="18"/>
         </w:rPr>
         <w:t>int</w:t>
       </w:r>
@@ -3510,8 +3495,8 @@
         <w:rPr>
           <w:rFonts w:ascii="Consolas" w:hAnsi="Consolas" w:cs="Consolas"/>
           <w:color w:val="000000"/>
-          <w:sz w:val="19"/>
-          <w:szCs w:val="19"/>
+          <w:sz w:val="18"/>
+          <w:szCs w:val="18"/>
         </w:rPr>
         <w:t xml:space="preserve">), 0, </w:t>
       </w:r>
@@ -3519,8 +3504,8 @@
         <w:rPr>
           <w:rFonts w:ascii="Consolas" w:hAnsi="Consolas" w:cs="Consolas"/>
           <w:color w:val="6F008A"/>
-          <w:sz w:val="19"/>
-          <w:szCs w:val="19"/>
+          <w:sz w:val="18"/>
+          <w:szCs w:val="18"/>
         </w:rPr>
         <w:t>UINT_MAX</w:t>
       </w:r>
@@ -3528,8 +3513,8 @@
         <w:rPr>
           <w:rFonts w:ascii="Consolas" w:hAnsi="Consolas" w:cs="Consolas"/>
           <w:color w:val="000000"/>
-          <w:sz w:val="19"/>
-          <w:szCs w:val="19"/>
+          <w:sz w:val="18"/>
+          <w:szCs w:val="18"/>
         </w:rPr>
         <w:t>);</w:t>
       </w:r>
@@ -3543,16 +3528,16 @@
         <w:rPr>
           <w:rFonts w:ascii="Consolas" w:hAnsi="Consolas" w:cs="Consolas"/>
           <w:color w:val="000000"/>
-          <w:sz w:val="19"/>
-          <w:szCs w:val="19"/>
-        </w:rPr>
-      </w:pPr>
-      <w:r>
-        <w:rPr>
-          <w:rFonts w:ascii="Consolas" w:hAnsi="Consolas" w:cs="Consolas"/>
-          <w:color w:val="000000"/>
-          <w:sz w:val="19"/>
-          <w:szCs w:val="19"/>
+          <w:sz w:val="18"/>
+          <w:szCs w:val="18"/>
+        </w:rPr>
+      </w:pPr>
+      <w:r>
+        <w:rPr>
+          <w:rFonts w:ascii="Consolas" w:hAnsi="Consolas" w:cs="Consolas"/>
+          <w:color w:val="000000"/>
+          <w:sz w:val="18"/>
+          <w:szCs w:val="18"/>
         </w:rPr>
         <w:tab/>
       </w:r>
@@ -3562,8 +3547,8 @@
         <w:rPr>
           <w:rFonts w:ascii="Consolas" w:hAnsi="Consolas" w:cs="Consolas"/>
           <w:color w:val="000000"/>
-          <w:sz w:val="19"/>
-          <w:szCs w:val="19"/>
+          <w:sz w:val="18"/>
+          <w:szCs w:val="18"/>
         </w:rPr>
         <w:t>printf</w:t>
       </w:r>
@@ -3572,8 +3557,8 @@
         <w:rPr>
           <w:rFonts w:ascii="Consolas" w:hAnsi="Consolas" w:cs="Consolas"/>
           <w:color w:val="000000"/>
-          <w:sz w:val="19"/>
-          <w:szCs w:val="19"/>
+          <w:sz w:val="18"/>
+          <w:szCs w:val="18"/>
         </w:rPr>
         <w:t>(</w:t>
       </w:r>
@@ -3582,8 +3567,8 @@
         <w:rPr>
           <w:rFonts w:ascii="Consolas" w:hAnsi="Consolas" w:cs="Consolas"/>
           <w:color w:val="A31515"/>
-          <w:sz w:val="19"/>
-          <w:szCs w:val="19"/>
+          <w:sz w:val="18"/>
+          <w:szCs w:val="18"/>
         </w:rPr>
         <w:t>"long\t\t\</w:t>
       </w:r>
@@ -3592,8 +3577,8 @@
         <w:rPr>
           <w:rFonts w:ascii="Consolas" w:hAnsi="Consolas" w:cs="Consolas"/>
           <w:color w:val="A31515"/>
-          <w:sz w:val="19"/>
-          <w:szCs w:val="19"/>
+          <w:sz w:val="18"/>
+          <w:szCs w:val="18"/>
         </w:rPr>
         <w:t>tSIZE</w:t>
       </w:r>
@@ -3602,8 +3587,8 @@
         <w:rPr>
           <w:rFonts w:ascii="Consolas" w:hAnsi="Consolas" w:cs="Consolas"/>
           <w:color w:val="A31515"/>
-          <w:sz w:val="19"/>
-          <w:szCs w:val="19"/>
+          <w:sz w:val="18"/>
+          <w:szCs w:val="18"/>
         </w:rPr>
         <w:t>: %</w:t>
       </w:r>
@@ -3612,8 +3597,8 @@
         <w:rPr>
           <w:rFonts w:ascii="Consolas" w:hAnsi="Consolas" w:cs="Consolas"/>
           <w:color w:val="A31515"/>
-          <w:sz w:val="19"/>
-          <w:szCs w:val="19"/>
+          <w:sz w:val="18"/>
+          <w:szCs w:val="18"/>
         </w:rPr>
         <w:t>iB</w:t>
       </w:r>
@@ -3622,8 +3607,8 @@
         <w:rPr>
           <w:rFonts w:ascii="Consolas" w:hAnsi="Consolas" w:cs="Consolas"/>
           <w:color w:val="A31515"/>
-          <w:sz w:val="19"/>
-          <w:szCs w:val="19"/>
+          <w:sz w:val="18"/>
+          <w:szCs w:val="18"/>
         </w:rPr>
         <w:t>\</w:t>
       </w:r>
@@ -3632,8 +3617,8 @@
         <w:rPr>
           <w:rFonts w:ascii="Consolas" w:hAnsi="Consolas" w:cs="Consolas"/>
           <w:color w:val="A31515"/>
-          <w:sz w:val="19"/>
-          <w:szCs w:val="19"/>
+          <w:sz w:val="18"/>
+          <w:szCs w:val="18"/>
         </w:rPr>
         <w:t>tMIN</w:t>
       </w:r>
@@ -3642,8 +3627,8 @@
         <w:rPr>
           <w:rFonts w:ascii="Consolas" w:hAnsi="Consolas" w:cs="Consolas"/>
           <w:color w:val="A31515"/>
-          <w:sz w:val="19"/>
-          <w:szCs w:val="19"/>
+          <w:sz w:val="18"/>
+          <w:szCs w:val="18"/>
         </w:rPr>
         <w:t>: %</w:t>
       </w:r>
@@ -3652,8 +3637,8 @@
         <w:rPr>
           <w:rFonts w:ascii="Consolas" w:hAnsi="Consolas" w:cs="Consolas"/>
           <w:color w:val="A31515"/>
-          <w:sz w:val="19"/>
-          <w:szCs w:val="19"/>
+          <w:sz w:val="18"/>
+          <w:szCs w:val="18"/>
         </w:rPr>
         <w:t>li</w:t>
       </w:r>
@@ -3662,8 +3647,8 @@
         <w:rPr>
           <w:rFonts w:ascii="Consolas" w:hAnsi="Consolas" w:cs="Consolas"/>
           <w:color w:val="A31515"/>
-          <w:sz w:val="19"/>
-          <w:szCs w:val="19"/>
+          <w:sz w:val="18"/>
+          <w:szCs w:val="18"/>
         </w:rPr>
         <w:t>\t\</w:t>
       </w:r>
@@ -3672,8 +3657,8 @@
         <w:rPr>
           <w:rFonts w:ascii="Consolas" w:hAnsi="Consolas" w:cs="Consolas"/>
           <w:color w:val="A31515"/>
-          <w:sz w:val="19"/>
-          <w:szCs w:val="19"/>
+          <w:sz w:val="18"/>
+          <w:szCs w:val="18"/>
         </w:rPr>
         <w:t>tMAX</w:t>
       </w:r>
@@ -3682,8 +3667,8 @@
         <w:rPr>
           <w:rFonts w:ascii="Consolas" w:hAnsi="Consolas" w:cs="Consolas"/>
           <w:color w:val="A31515"/>
-          <w:sz w:val="19"/>
-          <w:szCs w:val="19"/>
+          <w:sz w:val="18"/>
+          <w:szCs w:val="18"/>
         </w:rPr>
         <w:t>: %</w:t>
       </w:r>
@@ -3692,8 +3677,8 @@
         <w:rPr>
           <w:rFonts w:ascii="Consolas" w:hAnsi="Consolas" w:cs="Consolas"/>
           <w:color w:val="A31515"/>
-          <w:sz w:val="19"/>
-          <w:szCs w:val="19"/>
+          <w:sz w:val="18"/>
+          <w:szCs w:val="18"/>
         </w:rPr>
         <w:t>li</w:t>
       </w:r>
@@ -3702,8 +3687,8 @@
         <w:rPr>
           <w:rFonts w:ascii="Consolas" w:hAnsi="Consolas" w:cs="Consolas"/>
           <w:color w:val="A31515"/>
-          <w:sz w:val="19"/>
-          <w:szCs w:val="19"/>
+          <w:sz w:val="18"/>
+          <w:szCs w:val="18"/>
         </w:rPr>
         <w:t>\n"</w:t>
       </w:r>
@@ -3711,8 +3696,8 @@
         <w:rPr>
           <w:rFonts w:ascii="Consolas" w:hAnsi="Consolas" w:cs="Consolas"/>
           <w:color w:val="000000"/>
-          <w:sz w:val="19"/>
-          <w:szCs w:val="19"/>
+          <w:sz w:val="18"/>
+          <w:szCs w:val="18"/>
         </w:rPr>
         <w:t xml:space="preserve">, </w:t>
       </w:r>
@@ -3721,8 +3706,8 @@
         <w:rPr>
           <w:rFonts w:ascii="Consolas" w:hAnsi="Consolas" w:cs="Consolas"/>
           <w:color w:val="0000FF"/>
-          <w:sz w:val="19"/>
-          <w:szCs w:val="19"/>
+          <w:sz w:val="18"/>
+          <w:szCs w:val="18"/>
         </w:rPr>
         <w:t>sizeof</w:t>
       </w:r>
@@ -3731,8 +3716,8 @@
         <w:rPr>
           <w:rFonts w:ascii="Consolas" w:hAnsi="Consolas" w:cs="Consolas"/>
           <w:color w:val="000000"/>
-          <w:sz w:val="19"/>
-          <w:szCs w:val="19"/>
+          <w:sz w:val="18"/>
+          <w:szCs w:val="18"/>
         </w:rPr>
         <w:t>(</w:t>
       </w:r>
@@ -3740,8 +3725,8 @@
         <w:rPr>
           <w:rFonts w:ascii="Consolas" w:hAnsi="Consolas" w:cs="Consolas"/>
           <w:color w:val="0000FF"/>
-          <w:sz w:val="19"/>
-          <w:szCs w:val="19"/>
+          <w:sz w:val="18"/>
+          <w:szCs w:val="18"/>
         </w:rPr>
         <w:t>long</w:t>
       </w:r>
@@ -3749,8 +3734,8 @@
         <w:rPr>
           <w:rFonts w:ascii="Consolas" w:hAnsi="Consolas" w:cs="Consolas"/>
           <w:color w:val="000000"/>
-          <w:sz w:val="19"/>
-          <w:szCs w:val="19"/>
+          <w:sz w:val="18"/>
+          <w:szCs w:val="18"/>
         </w:rPr>
         <w:t xml:space="preserve">), </w:t>
       </w:r>
@@ -3758,8 +3743,8 @@
         <w:rPr>
           <w:rFonts w:ascii="Consolas" w:hAnsi="Consolas" w:cs="Consolas"/>
           <w:color w:val="6F008A"/>
-          <w:sz w:val="19"/>
-          <w:szCs w:val="19"/>
+          <w:sz w:val="18"/>
+          <w:szCs w:val="18"/>
         </w:rPr>
         <w:t>LONG_MIN</w:t>
       </w:r>
@@ -3767,8 +3752,8 @@
         <w:rPr>
           <w:rFonts w:ascii="Consolas" w:hAnsi="Consolas" w:cs="Consolas"/>
           <w:color w:val="000000"/>
-          <w:sz w:val="19"/>
-          <w:szCs w:val="19"/>
+          <w:sz w:val="18"/>
+          <w:szCs w:val="18"/>
         </w:rPr>
         <w:t xml:space="preserve">, </w:t>
       </w:r>
@@ -3776,8 +3761,8 @@
         <w:rPr>
           <w:rFonts w:ascii="Consolas" w:hAnsi="Consolas" w:cs="Consolas"/>
           <w:color w:val="6F008A"/>
-          <w:sz w:val="19"/>
-          <w:szCs w:val="19"/>
+          <w:sz w:val="18"/>
+          <w:szCs w:val="18"/>
         </w:rPr>
         <w:t>LONG_MAX</w:t>
       </w:r>
@@ -3785,8 +3770,8 @@
         <w:rPr>
           <w:rFonts w:ascii="Consolas" w:hAnsi="Consolas" w:cs="Consolas"/>
           <w:color w:val="000000"/>
-          <w:sz w:val="19"/>
-          <w:szCs w:val="19"/>
+          <w:sz w:val="18"/>
+          <w:szCs w:val="18"/>
         </w:rPr>
         <w:t>);</w:t>
       </w:r>
@@ -3800,16 +3785,16 @@
         <w:rPr>
           <w:rFonts w:ascii="Consolas" w:hAnsi="Consolas" w:cs="Consolas"/>
           <w:color w:val="000000"/>
-          <w:sz w:val="19"/>
-          <w:szCs w:val="19"/>
-        </w:rPr>
-      </w:pPr>
-      <w:r>
-        <w:rPr>
-          <w:rFonts w:ascii="Consolas" w:hAnsi="Consolas" w:cs="Consolas"/>
-          <w:color w:val="000000"/>
-          <w:sz w:val="19"/>
-          <w:szCs w:val="19"/>
+          <w:sz w:val="18"/>
+          <w:szCs w:val="18"/>
+        </w:rPr>
+      </w:pPr>
+      <w:r>
+        <w:rPr>
+          <w:rFonts w:ascii="Consolas" w:hAnsi="Consolas" w:cs="Consolas"/>
+          <w:color w:val="000000"/>
+          <w:sz w:val="18"/>
+          <w:szCs w:val="18"/>
         </w:rPr>
         <w:tab/>
       </w:r>
@@ -3819,8 +3804,8 @@
         <w:rPr>
           <w:rFonts w:ascii="Consolas" w:hAnsi="Consolas" w:cs="Consolas"/>
           <w:color w:val="000000"/>
-          <w:sz w:val="19"/>
-          <w:szCs w:val="19"/>
+          <w:sz w:val="18"/>
+          <w:szCs w:val="18"/>
         </w:rPr>
         <w:t>printf</w:t>
       </w:r>
@@ -3829,8 +3814,8 @@
         <w:rPr>
           <w:rFonts w:ascii="Consolas" w:hAnsi="Consolas" w:cs="Consolas"/>
           <w:color w:val="000000"/>
-          <w:sz w:val="19"/>
-          <w:szCs w:val="19"/>
+          <w:sz w:val="18"/>
+          <w:szCs w:val="18"/>
         </w:rPr>
         <w:t>(</w:t>
       </w:r>
@@ -3839,8 +3824,8 @@
         <w:rPr>
           <w:rFonts w:ascii="Consolas" w:hAnsi="Consolas" w:cs="Consolas"/>
           <w:color w:val="A31515"/>
-          <w:sz w:val="19"/>
-          <w:szCs w:val="19"/>
+          <w:sz w:val="18"/>
+          <w:szCs w:val="18"/>
         </w:rPr>
         <w:t>"unsigned long\t\</w:t>
       </w:r>
@@ -3849,8 +3834,8 @@
         <w:rPr>
           <w:rFonts w:ascii="Consolas" w:hAnsi="Consolas" w:cs="Consolas"/>
           <w:color w:val="A31515"/>
-          <w:sz w:val="19"/>
-          <w:szCs w:val="19"/>
+          <w:sz w:val="18"/>
+          <w:szCs w:val="18"/>
         </w:rPr>
         <w:t>tSIZE</w:t>
       </w:r>
@@ -3859,8 +3844,8 @@
         <w:rPr>
           <w:rFonts w:ascii="Consolas" w:hAnsi="Consolas" w:cs="Consolas"/>
           <w:color w:val="A31515"/>
-          <w:sz w:val="19"/>
-          <w:szCs w:val="19"/>
+          <w:sz w:val="18"/>
+          <w:szCs w:val="18"/>
         </w:rPr>
         <w:t>: %</w:t>
       </w:r>
@@ -3869,8 +3854,8 @@
         <w:rPr>
           <w:rFonts w:ascii="Consolas" w:hAnsi="Consolas" w:cs="Consolas"/>
           <w:color w:val="A31515"/>
-          <w:sz w:val="19"/>
-          <w:szCs w:val="19"/>
+          <w:sz w:val="18"/>
+          <w:szCs w:val="18"/>
         </w:rPr>
         <w:t>iB</w:t>
       </w:r>
@@ -3879,8 +3864,8 @@
         <w:rPr>
           <w:rFonts w:ascii="Consolas" w:hAnsi="Consolas" w:cs="Consolas"/>
           <w:color w:val="A31515"/>
-          <w:sz w:val="19"/>
-          <w:szCs w:val="19"/>
+          <w:sz w:val="18"/>
+          <w:szCs w:val="18"/>
         </w:rPr>
         <w:t>\</w:t>
       </w:r>
@@ -3889,8 +3874,8 @@
         <w:rPr>
           <w:rFonts w:ascii="Consolas" w:hAnsi="Consolas" w:cs="Consolas"/>
           <w:color w:val="A31515"/>
-          <w:sz w:val="19"/>
-          <w:szCs w:val="19"/>
+          <w:sz w:val="18"/>
+          <w:szCs w:val="18"/>
         </w:rPr>
         <w:t>tMIN</w:t>
       </w:r>
@@ -3899,8 +3884,8 @@
         <w:rPr>
           <w:rFonts w:ascii="Consolas" w:hAnsi="Consolas" w:cs="Consolas"/>
           <w:color w:val="A31515"/>
-          <w:sz w:val="19"/>
-          <w:szCs w:val="19"/>
+          <w:sz w:val="18"/>
+          <w:szCs w:val="18"/>
         </w:rPr>
         <w:t>: %</w:t>
       </w:r>
@@ -3909,8 +3894,8 @@
         <w:rPr>
           <w:rFonts w:ascii="Consolas" w:hAnsi="Consolas" w:cs="Consolas"/>
           <w:color w:val="A31515"/>
-          <w:sz w:val="19"/>
-          <w:szCs w:val="19"/>
+          <w:sz w:val="18"/>
+          <w:szCs w:val="18"/>
         </w:rPr>
         <w:t>lu</w:t>
       </w:r>
@@ -3919,8 +3904,8 @@
         <w:rPr>
           <w:rFonts w:ascii="Consolas" w:hAnsi="Consolas" w:cs="Consolas"/>
           <w:color w:val="A31515"/>
-          <w:sz w:val="19"/>
-          <w:szCs w:val="19"/>
+          <w:sz w:val="18"/>
+          <w:szCs w:val="18"/>
         </w:rPr>
         <w:t>\t\t\t\</w:t>
       </w:r>
@@ -3929,8 +3914,8 @@
         <w:rPr>
           <w:rFonts w:ascii="Consolas" w:hAnsi="Consolas" w:cs="Consolas"/>
           <w:color w:val="A31515"/>
-          <w:sz w:val="19"/>
-          <w:szCs w:val="19"/>
+          <w:sz w:val="18"/>
+          <w:szCs w:val="18"/>
         </w:rPr>
         <w:t>tMAX</w:t>
       </w:r>
@@ -3939,8 +3924,8 @@
         <w:rPr>
           <w:rFonts w:ascii="Consolas" w:hAnsi="Consolas" w:cs="Consolas"/>
           <w:color w:val="A31515"/>
-          <w:sz w:val="19"/>
-          <w:szCs w:val="19"/>
+          <w:sz w:val="18"/>
+          <w:szCs w:val="18"/>
         </w:rPr>
         <w:t>: %</w:t>
       </w:r>
@@ -3949,8 +3934,8 @@
         <w:rPr>
           <w:rFonts w:ascii="Consolas" w:hAnsi="Consolas" w:cs="Consolas"/>
           <w:color w:val="A31515"/>
-          <w:sz w:val="19"/>
-          <w:szCs w:val="19"/>
+          <w:sz w:val="18"/>
+          <w:szCs w:val="18"/>
         </w:rPr>
         <w:t>lu</w:t>
       </w:r>
@@ -3959,8 +3944,8 @@
         <w:rPr>
           <w:rFonts w:ascii="Consolas" w:hAnsi="Consolas" w:cs="Consolas"/>
           <w:color w:val="A31515"/>
-          <w:sz w:val="19"/>
-          <w:szCs w:val="19"/>
+          <w:sz w:val="18"/>
+          <w:szCs w:val="18"/>
         </w:rPr>
         <w:t>\n"</w:t>
       </w:r>
@@ -3968,8 +3953,8 @@
         <w:rPr>
           <w:rFonts w:ascii="Consolas" w:hAnsi="Consolas" w:cs="Consolas"/>
           <w:color w:val="000000"/>
-          <w:sz w:val="19"/>
-          <w:szCs w:val="19"/>
+          <w:sz w:val="18"/>
+          <w:szCs w:val="18"/>
         </w:rPr>
         <w:t xml:space="preserve">, </w:t>
       </w:r>
@@ -3978,8 +3963,8 @@
         <w:rPr>
           <w:rFonts w:ascii="Consolas" w:hAnsi="Consolas" w:cs="Consolas"/>
           <w:color w:val="0000FF"/>
-          <w:sz w:val="19"/>
-          <w:szCs w:val="19"/>
+          <w:sz w:val="18"/>
+          <w:szCs w:val="18"/>
         </w:rPr>
         <w:t>sizeof</w:t>
       </w:r>
@@ -3988,8 +3973,8 @@
         <w:rPr>
           <w:rFonts w:ascii="Consolas" w:hAnsi="Consolas" w:cs="Consolas"/>
           <w:color w:val="000000"/>
-          <w:sz w:val="19"/>
-          <w:szCs w:val="19"/>
+          <w:sz w:val="18"/>
+          <w:szCs w:val="18"/>
         </w:rPr>
         <w:t>(</w:t>
       </w:r>
@@ -3997,8 +3982,8 @@
         <w:rPr>
           <w:rFonts w:ascii="Consolas" w:hAnsi="Consolas" w:cs="Consolas"/>
           <w:color w:val="0000FF"/>
-          <w:sz w:val="19"/>
-          <w:szCs w:val="19"/>
+          <w:sz w:val="18"/>
+          <w:szCs w:val="18"/>
         </w:rPr>
         <w:t>unsigned</w:t>
       </w:r>
@@ -4006,8 +3991,8 @@
         <w:rPr>
           <w:rFonts w:ascii="Consolas" w:hAnsi="Consolas" w:cs="Consolas"/>
           <w:color w:val="000000"/>
-          <w:sz w:val="19"/>
-          <w:szCs w:val="19"/>
+          <w:sz w:val="18"/>
+          <w:szCs w:val="18"/>
         </w:rPr>
         <w:t xml:space="preserve"> </w:t>
       </w:r>
@@ -4015,8 +4000,8 @@
         <w:rPr>
           <w:rFonts w:ascii="Consolas" w:hAnsi="Consolas" w:cs="Consolas"/>
           <w:color w:val="0000FF"/>
-          <w:sz w:val="19"/>
-          <w:szCs w:val="19"/>
+          <w:sz w:val="18"/>
+          <w:szCs w:val="18"/>
         </w:rPr>
         <w:t>long</w:t>
       </w:r>
@@ -4024,8 +4009,8 @@
         <w:rPr>
           <w:rFonts w:ascii="Consolas" w:hAnsi="Consolas" w:cs="Consolas"/>
           <w:color w:val="000000"/>
-          <w:sz w:val="19"/>
-          <w:szCs w:val="19"/>
+          <w:sz w:val="18"/>
+          <w:szCs w:val="18"/>
         </w:rPr>
         <w:t xml:space="preserve">), 0, </w:t>
       </w:r>
@@ -4033,8 +4018,8 @@
         <w:rPr>
           <w:rFonts w:ascii="Consolas" w:hAnsi="Consolas" w:cs="Consolas"/>
           <w:color w:val="6F008A"/>
-          <w:sz w:val="19"/>
-          <w:szCs w:val="19"/>
+          <w:sz w:val="18"/>
+          <w:szCs w:val="18"/>
         </w:rPr>
         <w:t>ULONG_MAX</w:t>
       </w:r>
@@ -4042,8 +4027,8 @@
         <w:rPr>
           <w:rFonts w:ascii="Consolas" w:hAnsi="Consolas" w:cs="Consolas"/>
           <w:color w:val="000000"/>
-          <w:sz w:val="19"/>
-          <w:szCs w:val="19"/>
+          <w:sz w:val="18"/>
+          <w:szCs w:val="18"/>
         </w:rPr>
         <w:t>);</w:t>
       </w:r>
@@ -4057,16 +4042,16 @@
         <w:rPr>
           <w:rFonts w:ascii="Consolas" w:hAnsi="Consolas" w:cs="Consolas"/>
           <w:color w:val="000000"/>
-          <w:sz w:val="19"/>
-          <w:szCs w:val="19"/>
-        </w:rPr>
-      </w:pPr>
-      <w:r>
-        <w:rPr>
-          <w:rFonts w:ascii="Consolas" w:hAnsi="Consolas" w:cs="Consolas"/>
-          <w:color w:val="000000"/>
-          <w:sz w:val="19"/>
-          <w:szCs w:val="19"/>
+          <w:sz w:val="18"/>
+          <w:szCs w:val="18"/>
+        </w:rPr>
+      </w:pPr>
+      <w:r>
+        <w:rPr>
+          <w:rFonts w:ascii="Consolas" w:hAnsi="Consolas" w:cs="Consolas"/>
+          <w:color w:val="000000"/>
+          <w:sz w:val="18"/>
+          <w:szCs w:val="18"/>
         </w:rPr>
         <w:tab/>
       </w:r>
@@ -4076,8 +4061,8 @@
         <w:rPr>
           <w:rFonts w:ascii="Consolas" w:hAnsi="Consolas" w:cs="Consolas"/>
           <w:color w:val="000000"/>
-          <w:sz w:val="19"/>
-          <w:szCs w:val="19"/>
+          <w:sz w:val="18"/>
+          <w:szCs w:val="18"/>
         </w:rPr>
         <w:t>printf</w:t>
       </w:r>
@@ -4086,8 +4071,8 @@
         <w:rPr>
           <w:rFonts w:ascii="Consolas" w:hAnsi="Consolas" w:cs="Consolas"/>
           <w:color w:val="000000"/>
-          <w:sz w:val="19"/>
-          <w:szCs w:val="19"/>
+          <w:sz w:val="18"/>
+          <w:szCs w:val="18"/>
         </w:rPr>
         <w:t>(</w:t>
       </w:r>
@@ -4096,8 +4081,8 @@
         <w:rPr>
           <w:rFonts w:ascii="Consolas" w:hAnsi="Consolas" w:cs="Consolas"/>
           <w:color w:val="A31515"/>
-          <w:sz w:val="19"/>
-          <w:szCs w:val="19"/>
+          <w:sz w:val="18"/>
+          <w:szCs w:val="18"/>
         </w:rPr>
         <w:t>"long long\t\tSIZE: %</w:t>
       </w:r>
@@ -4106,8 +4091,8 @@
         <w:rPr>
           <w:rFonts w:ascii="Consolas" w:hAnsi="Consolas" w:cs="Consolas"/>
           <w:color w:val="A31515"/>
-          <w:sz w:val="19"/>
-          <w:szCs w:val="19"/>
+          <w:sz w:val="18"/>
+          <w:szCs w:val="18"/>
         </w:rPr>
         <w:t>iB</w:t>
       </w:r>
@@ -4116,8 +4101,8 @@
         <w:rPr>
           <w:rFonts w:ascii="Consolas" w:hAnsi="Consolas" w:cs="Consolas"/>
           <w:color w:val="A31515"/>
-          <w:sz w:val="19"/>
-          <w:szCs w:val="19"/>
+          <w:sz w:val="18"/>
+          <w:szCs w:val="18"/>
         </w:rPr>
         <w:t>\</w:t>
       </w:r>
@@ -4126,8 +4111,8 @@
         <w:rPr>
           <w:rFonts w:ascii="Consolas" w:hAnsi="Consolas" w:cs="Consolas"/>
           <w:color w:val="A31515"/>
-          <w:sz w:val="19"/>
-          <w:szCs w:val="19"/>
+          <w:sz w:val="18"/>
+          <w:szCs w:val="18"/>
         </w:rPr>
         <w:t>tMIN</w:t>
       </w:r>
@@ -4136,8 +4121,8 @@
         <w:rPr>
           <w:rFonts w:ascii="Consolas" w:hAnsi="Consolas" w:cs="Consolas"/>
           <w:color w:val="A31515"/>
-          <w:sz w:val="19"/>
-          <w:szCs w:val="19"/>
+          <w:sz w:val="18"/>
+          <w:szCs w:val="18"/>
         </w:rPr>
         <w:t>: %</w:t>
       </w:r>
@@ -4146,8 +4131,8 @@
         <w:rPr>
           <w:rFonts w:ascii="Consolas" w:hAnsi="Consolas" w:cs="Consolas"/>
           <w:color w:val="A31515"/>
-          <w:sz w:val="19"/>
-          <w:szCs w:val="19"/>
+          <w:sz w:val="18"/>
+          <w:szCs w:val="18"/>
         </w:rPr>
         <w:t>lli</w:t>
       </w:r>
@@ -4156,8 +4141,8 @@
         <w:rPr>
           <w:rFonts w:ascii="Consolas" w:hAnsi="Consolas" w:cs="Consolas"/>
           <w:color w:val="A31515"/>
-          <w:sz w:val="19"/>
-          <w:szCs w:val="19"/>
+          <w:sz w:val="18"/>
+          <w:szCs w:val="18"/>
         </w:rPr>
         <w:t>\</w:t>
       </w:r>
@@ -4166,8 +4151,8 @@
         <w:rPr>
           <w:rFonts w:ascii="Consolas" w:hAnsi="Consolas" w:cs="Consolas"/>
           <w:color w:val="A31515"/>
-          <w:sz w:val="19"/>
-          <w:szCs w:val="19"/>
+          <w:sz w:val="18"/>
+          <w:szCs w:val="18"/>
         </w:rPr>
         <w:t>tMAX</w:t>
       </w:r>
@@ -4176,8 +4161,8 @@
         <w:rPr>
           <w:rFonts w:ascii="Consolas" w:hAnsi="Consolas" w:cs="Consolas"/>
           <w:color w:val="A31515"/>
-          <w:sz w:val="19"/>
-          <w:szCs w:val="19"/>
+          <w:sz w:val="18"/>
+          <w:szCs w:val="18"/>
         </w:rPr>
         <w:t>: %</w:t>
       </w:r>
@@ -4186,8 +4171,8 @@
         <w:rPr>
           <w:rFonts w:ascii="Consolas" w:hAnsi="Consolas" w:cs="Consolas"/>
           <w:color w:val="A31515"/>
-          <w:sz w:val="19"/>
-          <w:szCs w:val="19"/>
+          <w:sz w:val="18"/>
+          <w:szCs w:val="18"/>
         </w:rPr>
         <w:t>lli</w:t>
       </w:r>
@@ -4196,8 +4181,8 @@
         <w:rPr>
           <w:rFonts w:ascii="Consolas" w:hAnsi="Consolas" w:cs="Consolas"/>
           <w:color w:val="A31515"/>
-          <w:sz w:val="19"/>
-          <w:szCs w:val="19"/>
+          <w:sz w:val="18"/>
+          <w:szCs w:val="18"/>
         </w:rPr>
         <w:t>\n"</w:t>
       </w:r>
@@ -4205,8 +4190,8 @@
         <w:rPr>
           <w:rFonts w:ascii="Consolas" w:hAnsi="Consolas" w:cs="Consolas"/>
           <w:color w:val="000000"/>
-          <w:sz w:val="19"/>
-          <w:szCs w:val="19"/>
+          <w:sz w:val="18"/>
+          <w:szCs w:val="18"/>
         </w:rPr>
         <w:t xml:space="preserve">, </w:t>
       </w:r>
@@ -4215,8 +4200,8 @@
         <w:rPr>
           <w:rFonts w:ascii="Consolas" w:hAnsi="Consolas" w:cs="Consolas"/>
           <w:color w:val="0000FF"/>
-          <w:sz w:val="19"/>
-          <w:szCs w:val="19"/>
+          <w:sz w:val="18"/>
+          <w:szCs w:val="18"/>
         </w:rPr>
         <w:t>sizeof</w:t>
       </w:r>
@@ -4225,8 +4210,8 @@
         <w:rPr>
           <w:rFonts w:ascii="Consolas" w:hAnsi="Consolas" w:cs="Consolas"/>
           <w:color w:val="000000"/>
-          <w:sz w:val="19"/>
-          <w:szCs w:val="19"/>
+          <w:sz w:val="18"/>
+          <w:szCs w:val="18"/>
         </w:rPr>
         <w:t>(</w:t>
       </w:r>
@@ -4234,8 +4219,8 @@
         <w:rPr>
           <w:rFonts w:ascii="Consolas" w:hAnsi="Consolas" w:cs="Consolas"/>
           <w:color w:val="0000FF"/>
-          <w:sz w:val="19"/>
-          <w:szCs w:val="19"/>
+          <w:sz w:val="18"/>
+          <w:szCs w:val="18"/>
         </w:rPr>
         <w:t>long</w:t>
       </w:r>
@@ -4243,8 +4228,8 @@
         <w:rPr>
           <w:rFonts w:ascii="Consolas" w:hAnsi="Consolas" w:cs="Consolas"/>
           <w:color w:val="000000"/>
-          <w:sz w:val="19"/>
-          <w:szCs w:val="19"/>
+          <w:sz w:val="18"/>
+          <w:szCs w:val="18"/>
         </w:rPr>
         <w:t xml:space="preserve"> </w:t>
       </w:r>
@@ -4252,8 +4237,8 @@
         <w:rPr>
           <w:rFonts w:ascii="Consolas" w:hAnsi="Consolas" w:cs="Consolas"/>
           <w:color w:val="0000FF"/>
-          <w:sz w:val="19"/>
-          <w:szCs w:val="19"/>
+          <w:sz w:val="18"/>
+          <w:szCs w:val="18"/>
         </w:rPr>
         <w:t>long</w:t>
       </w:r>
@@ -4261,8 +4246,8 @@
         <w:rPr>
           <w:rFonts w:ascii="Consolas" w:hAnsi="Consolas" w:cs="Consolas"/>
           <w:color w:val="000000"/>
-          <w:sz w:val="19"/>
-          <w:szCs w:val="19"/>
+          <w:sz w:val="18"/>
+          <w:szCs w:val="18"/>
         </w:rPr>
         <w:t xml:space="preserve">), </w:t>
       </w:r>
@@ -4270,8 +4255,8 @@
         <w:rPr>
           <w:rFonts w:ascii="Consolas" w:hAnsi="Consolas" w:cs="Consolas"/>
           <w:color w:val="6F008A"/>
-          <w:sz w:val="19"/>
-          <w:szCs w:val="19"/>
+          <w:sz w:val="18"/>
+          <w:szCs w:val="18"/>
         </w:rPr>
         <w:t>LLONG_MIN</w:t>
       </w:r>
@@ -4279,8 +4264,8 @@
         <w:rPr>
           <w:rFonts w:ascii="Consolas" w:hAnsi="Consolas" w:cs="Consolas"/>
           <w:color w:val="000000"/>
-          <w:sz w:val="19"/>
-          <w:szCs w:val="19"/>
+          <w:sz w:val="18"/>
+          <w:szCs w:val="18"/>
         </w:rPr>
         <w:t xml:space="preserve">, </w:t>
       </w:r>
@@ -4288,8 +4273,8 @@
         <w:rPr>
           <w:rFonts w:ascii="Consolas" w:hAnsi="Consolas" w:cs="Consolas"/>
           <w:color w:val="6F008A"/>
-          <w:sz w:val="19"/>
-          <w:szCs w:val="19"/>
+          <w:sz w:val="18"/>
+          <w:szCs w:val="18"/>
         </w:rPr>
         <w:t>LLONG_MAX</w:t>
       </w:r>
@@ -4297,8 +4282,8 @@
         <w:rPr>
           <w:rFonts w:ascii="Consolas" w:hAnsi="Consolas" w:cs="Consolas"/>
           <w:color w:val="000000"/>
-          <w:sz w:val="19"/>
-          <w:szCs w:val="19"/>
+          <w:sz w:val="18"/>
+          <w:szCs w:val="18"/>
         </w:rPr>
         <w:t>);</w:t>
       </w:r>
@@ -4312,16 +4297,16 @@
         <w:rPr>
           <w:rFonts w:ascii="Consolas" w:hAnsi="Consolas" w:cs="Consolas"/>
           <w:color w:val="000000"/>
-          <w:sz w:val="19"/>
-          <w:szCs w:val="19"/>
-        </w:rPr>
-      </w:pPr>
-      <w:r>
-        <w:rPr>
-          <w:rFonts w:ascii="Consolas" w:hAnsi="Consolas" w:cs="Consolas"/>
-          <w:color w:val="000000"/>
-          <w:sz w:val="19"/>
-          <w:szCs w:val="19"/>
+          <w:sz w:val="18"/>
+          <w:szCs w:val="18"/>
+        </w:rPr>
+      </w:pPr>
+      <w:r>
+        <w:rPr>
+          <w:rFonts w:ascii="Consolas" w:hAnsi="Consolas" w:cs="Consolas"/>
+          <w:color w:val="000000"/>
+          <w:sz w:val="18"/>
+          <w:szCs w:val="18"/>
         </w:rPr>
         <w:tab/>
       </w:r>
@@ -4331,8 +4316,8 @@
         <w:rPr>
           <w:rFonts w:ascii="Consolas" w:hAnsi="Consolas" w:cs="Consolas"/>
           <w:color w:val="000000"/>
-          <w:sz w:val="19"/>
-          <w:szCs w:val="19"/>
+          <w:sz w:val="18"/>
+          <w:szCs w:val="18"/>
         </w:rPr>
         <w:t>printf</w:t>
       </w:r>
@@ -4341,8 +4326,8 @@
         <w:rPr>
           <w:rFonts w:ascii="Consolas" w:hAnsi="Consolas" w:cs="Consolas"/>
           <w:color w:val="000000"/>
-          <w:sz w:val="19"/>
-          <w:szCs w:val="19"/>
+          <w:sz w:val="18"/>
+          <w:szCs w:val="18"/>
         </w:rPr>
         <w:t>(</w:t>
       </w:r>
@@ -4351,8 +4336,8 @@
         <w:rPr>
           <w:rFonts w:ascii="Consolas" w:hAnsi="Consolas" w:cs="Consolas"/>
           <w:color w:val="A31515"/>
-          <w:sz w:val="19"/>
-          <w:szCs w:val="19"/>
+          <w:sz w:val="18"/>
+          <w:szCs w:val="18"/>
         </w:rPr>
         <w:t>"unsigned long long\tSIZE: %</w:t>
       </w:r>
@@ -4361,8 +4346,8 @@
         <w:rPr>
           <w:rFonts w:ascii="Consolas" w:hAnsi="Consolas" w:cs="Consolas"/>
           <w:color w:val="A31515"/>
-          <w:sz w:val="19"/>
-          <w:szCs w:val="19"/>
+          <w:sz w:val="18"/>
+          <w:szCs w:val="18"/>
         </w:rPr>
         <w:t>iB</w:t>
       </w:r>
@@ -4371,8 +4356,8 @@
         <w:rPr>
           <w:rFonts w:ascii="Consolas" w:hAnsi="Consolas" w:cs="Consolas"/>
           <w:color w:val="A31515"/>
-          <w:sz w:val="19"/>
-          <w:szCs w:val="19"/>
+          <w:sz w:val="18"/>
+          <w:szCs w:val="18"/>
         </w:rPr>
         <w:t>\</w:t>
       </w:r>
@@ -4381,8 +4366,8 @@
         <w:rPr>
           <w:rFonts w:ascii="Consolas" w:hAnsi="Consolas" w:cs="Consolas"/>
           <w:color w:val="A31515"/>
-          <w:sz w:val="19"/>
-          <w:szCs w:val="19"/>
+          <w:sz w:val="18"/>
+          <w:szCs w:val="18"/>
         </w:rPr>
         <w:t>tMIN</w:t>
       </w:r>
@@ -4391,8 +4376,8 @@
         <w:rPr>
           <w:rFonts w:ascii="Consolas" w:hAnsi="Consolas" w:cs="Consolas"/>
           <w:color w:val="A31515"/>
-          <w:sz w:val="19"/>
-          <w:szCs w:val="19"/>
+          <w:sz w:val="18"/>
+          <w:szCs w:val="18"/>
         </w:rPr>
         <w:t>: %</w:t>
       </w:r>
@@ -4401,8 +4386,8 @@
         <w:rPr>
           <w:rFonts w:ascii="Consolas" w:hAnsi="Consolas" w:cs="Consolas"/>
           <w:color w:val="A31515"/>
-          <w:sz w:val="19"/>
-          <w:szCs w:val="19"/>
+          <w:sz w:val="18"/>
+          <w:szCs w:val="18"/>
         </w:rPr>
         <w:t>i</w:t>
       </w:r>
@@ -4411,8 +4396,8 @@
         <w:rPr>
           <w:rFonts w:ascii="Consolas" w:hAnsi="Consolas" w:cs="Consolas"/>
           <w:color w:val="A31515"/>
-          <w:sz w:val="19"/>
-          <w:szCs w:val="19"/>
+          <w:sz w:val="18"/>
+          <w:szCs w:val="18"/>
         </w:rPr>
         <w:t>\t\t\t\</w:t>
       </w:r>
@@ -4421,8 +4406,8 @@
         <w:rPr>
           <w:rFonts w:ascii="Consolas" w:hAnsi="Consolas" w:cs="Consolas"/>
           <w:color w:val="A31515"/>
-          <w:sz w:val="19"/>
-          <w:szCs w:val="19"/>
+          <w:sz w:val="18"/>
+          <w:szCs w:val="18"/>
         </w:rPr>
         <w:t>tMAX</w:t>
       </w:r>
@@ -4431,8 +4416,8 @@
         <w:rPr>
           <w:rFonts w:ascii="Consolas" w:hAnsi="Consolas" w:cs="Consolas"/>
           <w:color w:val="A31515"/>
-          <w:sz w:val="19"/>
-          <w:szCs w:val="19"/>
+          <w:sz w:val="18"/>
+          <w:szCs w:val="18"/>
         </w:rPr>
         <w:t>: %</w:t>
       </w:r>
@@ -4441,8 +4426,8 @@
         <w:rPr>
           <w:rFonts w:ascii="Consolas" w:hAnsi="Consolas" w:cs="Consolas"/>
           <w:color w:val="A31515"/>
-          <w:sz w:val="19"/>
-          <w:szCs w:val="19"/>
+          <w:sz w:val="18"/>
+          <w:szCs w:val="18"/>
         </w:rPr>
         <w:t>llu</w:t>
       </w:r>
@@ -4451,8 +4436,8 @@
         <w:rPr>
           <w:rFonts w:ascii="Consolas" w:hAnsi="Consolas" w:cs="Consolas"/>
           <w:color w:val="A31515"/>
-          <w:sz w:val="19"/>
-          <w:szCs w:val="19"/>
+          <w:sz w:val="18"/>
+          <w:szCs w:val="18"/>
         </w:rPr>
         <w:t>\n"</w:t>
       </w:r>
@@ -4460,8 +4445,8 @@
         <w:rPr>
           <w:rFonts w:ascii="Consolas" w:hAnsi="Consolas" w:cs="Consolas"/>
           <w:color w:val="000000"/>
-          <w:sz w:val="19"/>
-          <w:szCs w:val="19"/>
+          <w:sz w:val="18"/>
+          <w:szCs w:val="18"/>
         </w:rPr>
         <w:t xml:space="preserve">, </w:t>
       </w:r>
@@ -4470,8 +4455,8 @@
         <w:rPr>
           <w:rFonts w:ascii="Consolas" w:hAnsi="Consolas" w:cs="Consolas"/>
           <w:color w:val="0000FF"/>
-          <w:sz w:val="19"/>
-          <w:szCs w:val="19"/>
+          <w:sz w:val="18"/>
+          <w:szCs w:val="18"/>
         </w:rPr>
         <w:t>sizeof</w:t>
       </w:r>
@@ -4480,8 +4465,8 @@
         <w:rPr>
           <w:rFonts w:ascii="Consolas" w:hAnsi="Consolas" w:cs="Consolas"/>
           <w:color w:val="000000"/>
-          <w:sz w:val="19"/>
-          <w:szCs w:val="19"/>
+          <w:sz w:val="18"/>
+          <w:szCs w:val="18"/>
         </w:rPr>
         <w:t>(</w:t>
       </w:r>
@@ -4489,8 +4474,8 @@
         <w:rPr>
           <w:rFonts w:ascii="Consolas" w:hAnsi="Consolas" w:cs="Consolas"/>
           <w:color w:val="0000FF"/>
-          <w:sz w:val="19"/>
-          <w:szCs w:val="19"/>
+          <w:sz w:val="18"/>
+          <w:szCs w:val="18"/>
         </w:rPr>
         <w:t>unsigned</w:t>
       </w:r>
@@ -4498,8 +4483,8 @@
         <w:rPr>
           <w:rFonts w:ascii="Consolas" w:hAnsi="Consolas" w:cs="Consolas"/>
           <w:color w:val="000000"/>
-          <w:sz w:val="19"/>
-          <w:szCs w:val="19"/>
+          <w:sz w:val="18"/>
+          <w:szCs w:val="18"/>
         </w:rPr>
         <w:t xml:space="preserve"> </w:t>
       </w:r>
@@ -4507,8 +4492,8 @@
         <w:rPr>
           <w:rFonts w:ascii="Consolas" w:hAnsi="Consolas" w:cs="Consolas"/>
           <w:color w:val="0000FF"/>
-          <w:sz w:val="19"/>
-          <w:szCs w:val="19"/>
+          <w:sz w:val="18"/>
+          <w:szCs w:val="18"/>
         </w:rPr>
         <w:t>long</w:t>
       </w:r>
@@ -4516,8 +4501,8 @@
         <w:rPr>
           <w:rFonts w:ascii="Consolas" w:hAnsi="Consolas" w:cs="Consolas"/>
           <w:color w:val="000000"/>
-          <w:sz w:val="19"/>
-          <w:szCs w:val="19"/>
+          <w:sz w:val="18"/>
+          <w:szCs w:val="18"/>
         </w:rPr>
         <w:t xml:space="preserve"> </w:t>
       </w:r>
@@ -4526,8 +4511,8 @@
         <w:rPr>
           <w:rFonts w:ascii="Consolas" w:hAnsi="Consolas" w:cs="Consolas"/>
           <w:color w:val="0000FF"/>
-          <w:sz w:val="19"/>
-          <w:szCs w:val="19"/>
+          <w:sz w:val="18"/>
+          <w:szCs w:val="18"/>
         </w:rPr>
         <w:t>long</w:t>
       </w:r>
@@ -4536,8 +4521,8 @@
         <w:rPr>
           <w:rFonts w:ascii="Consolas" w:hAnsi="Consolas" w:cs="Consolas"/>
           <w:color w:val="000000"/>
-          <w:sz w:val="19"/>
-          <w:szCs w:val="19"/>
+          <w:sz w:val="18"/>
+          <w:szCs w:val="18"/>
         </w:rPr>
         <w:t xml:space="preserve">), 0, </w:t>
       </w:r>
@@ -4545,8 +4530,8 @@
         <w:rPr>
           <w:rFonts w:ascii="Consolas" w:hAnsi="Consolas" w:cs="Consolas"/>
           <w:color w:val="6F008A"/>
-          <w:sz w:val="19"/>
-          <w:szCs w:val="19"/>
+          <w:sz w:val="18"/>
+          <w:szCs w:val="18"/>
         </w:rPr>
         <w:t>ULLONG_MAX</w:t>
       </w:r>
@@ -4554,8 +4539,8 @@
         <w:rPr>
           <w:rFonts w:ascii="Consolas" w:hAnsi="Consolas" w:cs="Consolas"/>
           <w:color w:val="000000"/>
-          <w:sz w:val="19"/>
-          <w:szCs w:val="19"/>
+          <w:sz w:val="18"/>
+          <w:szCs w:val="18"/>
         </w:rPr>
         <w:t>);</w:t>
       </w:r>
@@ -4569,16 +4554,16 @@
         <w:rPr>
           <w:rFonts w:ascii="Consolas" w:hAnsi="Consolas" w:cs="Consolas"/>
           <w:color w:val="000000"/>
-          <w:sz w:val="19"/>
-          <w:szCs w:val="19"/>
-        </w:rPr>
-      </w:pPr>
-      <w:r>
-        <w:rPr>
-          <w:rFonts w:ascii="Consolas" w:hAnsi="Consolas" w:cs="Consolas"/>
-          <w:color w:val="000000"/>
-          <w:sz w:val="19"/>
-          <w:szCs w:val="19"/>
+          <w:sz w:val="18"/>
+          <w:szCs w:val="18"/>
+        </w:rPr>
+      </w:pPr>
+      <w:r>
+        <w:rPr>
+          <w:rFonts w:ascii="Consolas" w:hAnsi="Consolas" w:cs="Consolas"/>
+          <w:color w:val="000000"/>
+          <w:sz w:val="18"/>
+          <w:szCs w:val="18"/>
         </w:rPr>
         <w:tab/>
       </w:r>
@@ -4588,8 +4573,8 @@
         <w:rPr>
           <w:rFonts w:ascii="Consolas" w:hAnsi="Consolas" w:cs="Consolas"/>
           <w:color w:val="000000"/>
-          <w:sz w:val="19"/>
-          <w:szCs w:val="19"/>
+          <w:sz w:val="18"/>
+          <w:szCs w:val="18"/>
         </w:rPr>
         <w:t>printf</w:t>
       </w:r>
@@ -4598,8 +4583,8 @@
         <w:rPr>
           <w:rFonts w:ascii="Consolas" w:hAnsi="Consolas" w:cs="Consolas"/>
           <w:color w:val="000000"/>
-          <w:sz w:val="19"/>
-          <w:szCs w:val="19"/>
+          <w:sz w:val="18"/>
+          <w:szCs w:val="18"/>
         </w:rPr>
         <w:t>(</w:t>
       </w:r>
@@ -4608,8 +4593,8 @@
         <w:rPr>
           <w:rFonts w:ascii="Consolas" w:hAnsi="Consolas" w:cs="Consolas"/>
           <w:color w:val="A31515"/>
-          <w:sz w:val="19"/>
-          <w:szCs w:val="19"/>
+          <w:sz w:val="18"/>
+          <w:szCs w:val="18"/>
         </w:rPr>
         <w:t>"float\t\t\</w:t>
       </w:r>
@@ -4618,8 +4603,8 @@
         <w:rPr>
           <w:rFonts w:ascii="Consolas" w:hAnsi="Consolas" w:cs="Consolas"/>
           <w:color w:val="A31515"/>
-          <w:sz w:val="19"/>
-          <w:szCs w:val="19"/>
+          <w:sz w:val="18"/>
+          <w:szCs w:val="18"/>
         </w:rPr>
         <w:t>tSIZE</w:t>
       </w:r>
@@ -4628,8 +4613,8 @@
         <w:rPr>
           <w:rFonts w:ascii="Consolas" w:hAnsi="Consolas" w:cs="Consolas"/>
           <w:color w:val="A31515"/>
-          <w:sz w:val="19"/>
-          <w:szCs w:val="19"/>
+          <w:sz w:val="18"/>
+          <w:szCs w:val="18"/>
         </w:rPr>
         <w:t>: %</w:t>
       </w:r>
@@ -4638,8 +4623,8 @@
         <w:rPr>
           <w:rFonts w:ascii="Consolas" w:hAnsi="Consolas" w:cs="Consolas"/>
           <w:color w:val="A31515"/>
-          <w:sz w:val="19"/>
-          <w:szCs w:val="19"/>
+          <w:sz w:val="18"/>
+          <w:szCs w:val="18"/>
         </w:rPr>
         <w:t>iB</w:t>
       </w:r>
@@ -4648,8 +4633,8 @@
         <w:rPr>
           <w:rFonts w:ascii="Consolas" w:hAnsi="Consolas" w:cs="Consolas"/>
           <w:color w:val="A31515"/>
-          <w:sz w:val="19"/>
-          <w:szCs w:val="19"/>
+          <w:sz w:val="18"/>
+          <w:szCs w:val="18"/>
         </w:rPr>
         <w:t>\</w:t>
       </w:r>
@@ -4658,8 +4643,8 @@
         <w:rPr>
           <w:rFonts w:ascii="Consolas" w:hAnsi="Consolas" w:cs="Consolas"/>
           <w:color w:val="A31515"/>
-          <w:sz w:val="19"/>
-          <w:szCs w:val="19"/>
+          <w:sz w:val="18"/>
+          <w:szCs w:val="18"/>
         </w:rPr>
         <w:t>tMIN</w:t>
       </w:r>
@@ -4668,8 +4653,8 @@
         <w:rPr>
           <w:rFonts w:ascii="Consolas" w:hAnsi="Consolas" w:cs="Consolas"/>
           <w:color w:val="A31515"/>
-          <w:sz w:val="19"/>
-          <w:szCs w:val="19"/>
+          <w:sz w:val="18"/>
+          <w:szCs w:val="18"/>
         </w:rPr>
         <w:t>: %e\t\</w:t>
       </w:r>
@@ -4678,8 +4663,8 @@
         <w:rPr>
           <w:rFonts w:ascii="Consolas" w:hAnsi="Consolas" w:cs="Consolas"/>
           <w:color w:val="A31515"/>
-          <w:sz w:val="19"/>
-          <w:szCs w:val="19"/>
+          <w:sz w:val="18"/>
+          <w:szCs w:val="18"/>
         </w:rPr>
         <w:t>tMAX</w:t>
       </w:r>
@@ -4688,8 +4673,8 @@
         <w:rPr>
           <w:rFonts w:ascii="Consolas" w:hAnsi="Consolas" w:cs="Consolas"/>
           <w:color w:val="A31515"/>
-          <w:sz w:val="19"/>
-          <w:szCs w:val="19"/>
+          <w:sz w:val="18"/>
+          <w:szCs w:val="18"/>
         </w:rPr>
         <w:t>: %e\n"</w:t>
       </w:r>
@@ -4697,8 +4682,8 @@
         <w:rPr>
           <w:rFonts w:ascii="Consolas" w:hAnsi="Consolas" w:cs="Consolas"/>
           <w:color w:val="000000"/>
-          <w:sz w:val="19"/>
-          <w:szCs w:val="19"/>
+          <w:sz w:val="18"/>
+          <w:szCs w:val="18"/>
         </w:rPr>
         <w:t xml:space="preserve">, </w:t>
       </w:r>
@@ -4707,8 +4692,8 @@
         <w:rPr>
           <w:rFonts w:ascii="Consolas" w:hAnsi="Consolas" w:cs="Consolas"/>
           <w:color w:val="0000FF"/>
-          <w:sz w:val="19"/>
-          <w:szCs w:val="19"/>
+          <w:sz w:val="18"/>
+          <w:szCs w:val="18"/>
         </w:rPr>
         <w:t>sizeof</w:t>
       </w:r>
@@ -4717,8 +4702,8 @@
         <w:rPr>
           <w:rFonts w:ascii="Consolas" w:hAnsi="Consolas" w:cs="Consolas"/>
           <w:color w:val="000000"/>
-          <w:sz w:val="19"/>
-          <w:szCs w:val="19"/>
+          <w:sz w:val="18"/>
+          <w:szCs w:val="18"/>
         </w:rPr>
         <w:t>(</w:t>
       </w:r>
@@ -4726,8 +4711,8 @@
         <w:rPr>
           <w:rFonts w:ascii="Consolas" w:hAnsi="Consolas" w:cs="Consolas"/>
           <w:color w:val="0000FF"/>
-          <w:sz w:val="19"/>
-          <w:szCs w:val="19"/>
+          <w:sz w:val="18"/>
+          <w:szCs w:val="18"/>
         </w:rPr>
         <w:t>float</w:t>
       </w:r>
@@ -4735,8 +4720,8 @@
         <w:rPr>
           <w:rFonts w:ascii="Consolas" w:hAnsi="Consolas" w:cs="Consolas"/>
           <w:color w:val="000000"/>
-          <w:sz w:val="19"/>
-          <w:szCs w:val="19"/>
+          <w:sz w:val="18"/>
+          <w:szCs w:val="18"/>
         </w:rPr>
         <w:t xml:space="preserve">), </w:t>
       </w:r>
@@ -4744,8 +4729,8 @@
         <w:rPr>
           <w:rFonts w:ascii="Consolas" w:hAnsi="Consolas" w:cs="Consolas"/>
           <w:color w:val="6F008A"/>
-          <w:sz w:val="19"/>
-          <w:szCs w:val="19"/>
+          <w:sz w:val="18"/>
+          <w:szCs w:val="18"/>
         </w:rPr>
         <w:t>FLT_MIN</w:t>
       </w:r>
@@ -4753,8 +4738,8 @@
         <w:rPr>
           <w:rFonts w:ascii="Consolas" w:hAnsi="Consolas" w:cs="Consolas"/>
           <w:color w:val="000000"/>
-          <w:sz w:val="19"/>
-          <w:szCs w:val="19"/>
+          <w:sz w:val="18"/>
+          <w:szCs w:val="18"/>
         </w:rPr>
         <w:t xml:space="preserve">, </w:t>
       </w:r>
@@ -4762,8 +4747,8 @@
         <w:rPr>
           <w:rFonts w:ascii="Consolas" w:hAnsi="Consolas" w:cs="Consolas"/>
           <w:color w:val="6F008A"/>
-          <w:sz w:val="19"/>
-          <w:szCs w:val="19"/>
+          <w:sz w:val="18"/>
+          <w:szCs w:val="18"/>
         </w:rPr>
         <w:t>FLT_MAX</w:t>
       </w:r>
@@ -4771,8 +4756,8 @@
         <w:rPr>
           <w:rFonts w:ascii="Consolas" w:hAnsi="Consolas" w:cs="Consolas"/>
           <w:color w:val="000000"/>
-          <w:sz w:val="19"/>
-          <w:szCs w:val="19"/>
+          <w:sz w:val="18"/>
+          <w:szCs w:val="18"/>
         </w:rPr>
         <w:t>);</w:t>
       </w:r>
@@ -4786,16 +4771,16 @@
         <w:rPr>
           <w:rFonts w:ascii="Consolas" w:hAnsi="Consolas" w:cs="Consolas"/>
           <w:color w:val="000000"/>
-          <w:sz w:val="19"/>
-          <w:szCs w:val="19"/>
-        </w:rPr>
-      </w:pPr>
-      <w:r>
-        <w:rPr>
-          <w:rFonts w:ascii="Consolas" w:hAnsi="Consolas" w:cs="Consolas"/>
-          <w:color w:val="000000"/>
-          <w:sz w:val="19"/>
-          <w:szCs w:val="19"/>
+          <w:sz w:val="18"/>
+          <w:szCs w:val="18"/>
+        </w:rPr>
+      </w:pPr>
+      <w:r>
+        <w:rPr>
+          <w:rFonts w:ascii="Consolas" w:hAnsi="Consolas" w:cs="Consolas"/>
+          <w:color w:val="000000"/>
+          <w:sz w:val="18"/>
+          <w:szCs w:val="18"/>
         </w:rPr>
         <w:tab/>
       </w:r>
@@ -4805,8 +4790,8 @@
         <w:rPr>
           <w:rFonts w:ascii="Consolas" w:hAnsi="Consolas" w:cs="Consolas"/>
           <w:color w:val="000000"/>
-          <w:sz w:val="19"/>
-          <w:szCs w:val="19"/>
+          <w:sz w:val="18"/>
+          <w:szCs w:val="18"/>
         </w:rPr>
         <w:t>printf</w:t>
       </w:r>
@@ -4815,8 +4800,8 @@
         <w:rPr>
           <w:rFonts w:ascii="Consolas" w:hAnsi="Consolas" w:cs="Consolas"/>
           <w:color w:val="000000"/>
-          <w:sz w:val="19"/>
-          <w:szCs w:val="19"/>
+          <w:sz w:val="18"/>
+          <w:szCs w:val="18"/>
         </w:rPr>
         <w:t>(</w:t>
       </w:r>
@@ -4825,8 +4810,8 @@
         <w:rPr>
           <w:rFonts w:ascii="Consolas" w:hAnsi="Consolas" w:cs="Consolas"/>
           <w:color w:val="A31515"/>
-          <w:sz w:val="19"/>
-          <w:szCs w:val="19"/>
+          <w:sz w:val="18"/>
+          <w:szCs w:val="18"/>
         </w:rPr>
         <w:t>"double\t\t\</w:t>
       </w:r>
@@ -4835,8 +4820,8 @@
         <w:rPr>
           <w:rFonts w:ascii="Consolas" w:hAnsi="Consolas" w:cs="Consolas"/>
           <w:color w:val="A31515"/>
-          <w:sz w:val="19"/>
-          <w:szCs w:val="19"/>
+          <w:sz w:val="18"/>
+          <w:szCs w:val="18"/>
         </w:rPr>
         <w:t>tSIZE</w:t>
       </w:r>
@@ -4845,8 +4830,8 @@
         <w:rPr>
           <w:rFonts w:ascii="Consolas" w:hAnsi="Consolas" w:cs="Consolas"/>
           <w:color w:val="A31515"/>
-          <w:sz w:val="19"/>
-          <w:szCs w:val="19"/>
+          <w:sz w:val="18"/>
+          <w:szCs w:val="18"/>
         </w:rPr>
         <w:t>: %</w:t>
       </w:r>
@@ -4855,8 +4840,8 @@
         <w:rPr>
           <w:rFonts w:ascii="Consolas" w:hAnsi="Consolas" w:cs="Consolas"/>
           <w:color w:val="A31515"/>
-          <w:sz w:val="19"/>
-          <w:szCs w:val="19"/>
+          <w:sz w:val="18"/>
+          <w:szCs w:val="18"/>
         </w:rPr>
         <w:t>iB</w:t>
       </w:r>
@@ -4865,8 +4850,8 @@
         <w:rPr>
           <w:rFonts w:ascii="Consolas" w:hAnsi="Consolas" w:cs="Consolas"/>
           <w:color w:val="A31515"/>
-          <w:sz w:val="19"/>
-          <w:szCs w:val="19"/>
+          <w:sz w:val="18"/>
+          <w:szCs w:val="18"/>
         </w:rPr>
         <w:t>\</w:t>
       </w:r>
@@ -4875,8 +4860,8 @@
         <w:rPr>
           <w:rFonts w:ascii="Consolas" w:hAnsi="Consolas" w:cs="Consolas"/>
           <w:color w:val="A31515"/>
-          <w:sz w:val="19"/>
-          <w:szCs w:val="19"/>
+          <w:sz w:val="18"/>
+          <w:szCs w:val="18"/>
         </w:rPr>
         <w:t>tMIN</w:t>
       </w:r>
@@ -4885,8 +4870,8 @@
         <w:rPr>
           <w:rFonts w:ascii="Consolas" w:hAnsi="Consolas" w:cs="Consolas"/>
           <w:color w:val="A31515"/>
-          <w:sz w:val="19"/>
-          <w:szCs w:val="19"/>
+          <w:sz w:val="18"/>
+          <w:szCs w:val="18"/>
         </w:rPr>
         <w:t>: %le\t\</w:t>
       </w:r>
@@ -4895,8 +4880,8 @@
         <w:rPr>
           <w:rFonts w:ascii="Consolas" w:hAnsi="Consolas" w:cs="Consolas"/>
           <w:color w:val="A31515"/>
-          <w:sz w:val="19"/>
-          <w:szCs w:val="19"/>
+          <w:sz w:val="18"/>
+          <w:szCs w:val="18"/>
         </w:rPr>
         <w:t>tMAX</w:t>
       </w:r>
@@ -4905,8 +4890,8 @@
         <w:rPr>
           <w:rFonts w:ascii="Consolas" w:hAnsi="Consolas" w:cs="Consolas"/>
           <w:color w:val="A31515"/>
-          <w:sz w:val="19"/>
-          <w:szCs w:val="19"/>
+          <w:sz w:val="18"/>
+          <w:szCs w:val="18"/>
         </w:rPr>
         <w:t>: %le\n"</w:t>
       </w:r>
@@ -4914,8 +4899,8 @@
         <w:rPr>
           <w:rFonts w:ascii="Consolas" w:hAnsi="Consolas" w:cs="Consolas"/>
           <w:color w:val="000000"/>
-          <w:sz w:val="19"/>
-          <w:szCs w:val="19"/>
+          <w:sz w:val="18"/>
+          <w:szCs w:val="18"/>
         </w:rPr>
         <w:t xml:space="preserve">, </w:t>
       </w:r>
@@ -4924,8 +4909,8 @@
         <w:rPr>
           <w:rFonts w:ascii="Consolas" w:hAnsi="Consolas" w:cs="Consolas"/>
           <w:color w:val="0000FF"/>
-          <w:sz w:val="19"/>
-          <w:szCs w:val="19"/>
+          <w:sz w:val="18"/>
+          <w:szCs w:val="18"/>
         </w:rPr>
         <w:t>sizeof</w:t>
       </w:r>
@@ -4934,8 +4919,8 @@
         <w:rPr>
           <w:rFonts w:ascii="Consolas" w:hAnsi="Consolas" w:cs="Consolas"/>
           <w:color w:val="000000"/>
-          <w:sz w:val="19"/>
-          <w:szCs w:val="19"/>
+          <w:sz w:val="18"/>
+          <w:szCs w:val="18"/>
         </w:rPr>
         <w:t>(</w:t>
       </w:r>
@@ -4943,8 +4928,8 @@
         <w:rPr>
           <w:rFonts w:ascii="Consolas" w:hAnsi="Consolas" w:cs="Consolas"/>
           <w:color w:val="0000FF"/>
-          <w:sz w:val="19"/>
-          <w:szCs w:val="19"/>
+          <w:sz w:val="18"/>
+          <w:szCs w:val="18"/>
         </w:rPr>
         <w:t>double</w:t>
       </w:r>
@@ -4952,8 +4937,8 @@
         <w:rPr>
           <w:rFonts w:ascii="Consolas" w:hAnsi="Consolas" w:cs="Consolas"/>
           <w:color w:val="000000"/>
-          <w:sz w:val="19"/>
-          <w:szCs w:val="19"/>
+          <w:sz w:val="18"/>
+          <w:szCs w:val="18"/>
         </w:rPr>
         <w:t xml:space="preserve">), </w:t>
       </w:r>
@@ -4961,8 +4946,8 @@
         <w:rPr>
           <w:rFonts w:ascii="Consolas" w:hAnsi="Consolas" w:cs="Consolas"/>
           <w:color w:val="6F008A"/>
-          <w:sz w:val="19"/>
-          <w:szCs w:val="19"/>
+          <w:sz w:val="18"/>
+          <w:szCs w:val="18"/>
         </w:rPr>
         <w:t>DBL_MIN</w:t>
       </w:r>
@@ -4970,8 +4955,8 @@
         <w:rPr>
           <w:rFonts w:ascii="Consolas" w:hAnsi="Consolas" w:cs="Consolas"/>
           <w:color w:val="000000"/>
-          <w:sz w:val="19"/>
-          <w:szCs w:val="19"/>
+          <w:sz w:val="18"/>
+          <w:szCs w:val="18"/>
         </w:rPr>
         <w:t xml:space="preserve">, </w:t>
       </w:r>
@@ -4979,8 +4964,8 @@
         <w:rPr>
           <w:rFonts w:ascii="Consolas" w:hAnsi="Consolas" w:cs="Consolas"/>
           <w:color w:val="6F008A"/>
-          <w:sz w:val="19"/>
-          <w:szCs w:val="19"/>
+          <w:sz w:val="18"/>
+          <w:szCs w:val="18"/>
         </w:rPr>
         <w:t>DBL_MAX</w:t>
       </w:r>
@@ -4988,8 +4973,8 @@
         <w:rPr>
           <w:rFonts w:ascii="Consolas" w:hAnsi="Consolas" w:cs="Consolas"/>
           <w:color w:val="000000"/>
-          <w:sz w:val="19"/>
-          <w:szCs w:val="19"/>
+          <w:sz w:val="18"/>
+          <w:szCs w:val="18"/>
         </w:rPr>
         <w:t>);</w:t>
       </w:r>
@@ -5003,16 +4988,16 @@
         <w:rPr>
           <w:rFonts w:ascii="Consolas" w:hAnsi="Consolas" w:cs="Consolas"/>
           <w:color w:val="000000"/>
-          <w:sz w:val="19"/>
-          <w:szCs w:val="19"/>
-        </w:rPr>
-      </w:pPr>
-      <w:r>
-        <w:rPr>
-          <w:rFonts w:ascii="Consolas" w:hAnsi="Consolas" w:cs="Consolas"/>
-          <w:color w:val="000000"/>
-          <w:sz w:val="19"/>
-          <w:szCs w:val="19"/>
+          <w:sz w:val="18"/>
+          <w:szCs w:val="18"/>
+        </w:rPr>
+      </w:pPr>
+      <w:r>
+        <w:rPr>
+          <w:rFonts w:ascii="Consolas" w:hAnsi="Consolas" w:cs="Consolas"/>
+          <w:color w:val="000000"/>
+          <w:sz w:val="18"/>
+          <w:szCs w:val="18"/>
         </w:rPr>
         <w:tab/>
       </w:r>
@@ -5022,8 +5007,8 @@
         <w:rPr>
           <w:rFonts w:ascii="Consolas" w:hAnsi="Consolas" w:cs="Consolas"/>
           <w:color w:val="000000"/>
-          <w:sz w:val="19"/>
-          <w:szCs w:val="19"/>
+          <w:sz w:val="18"/>
+          <w:szCs w:val="18"/>
         </w:rPr>
         <w:t>printf</w:t>
       </w:r>
@@ -5032,8 +5017,8 @@
         <w:rPr>
           <w:rFonts w:ascii="Consolas" w:hAnsi="Consolas" w:cs="Consolas"/>
           <w:color w:val="000000"/>
-          <w:sz w:val="19"/>
-          <w:szCs w:val="19"/>
+          <w:sz w:val="18"/>
+          <w:szCs w:val="18"/>
         </w:rPr>
         <w:t>(</w:t>
       </w:r>
@@ -5042,8 +5027,8 @@
         <w:rPr>
           <w:rFonts w:ascii="Consolas" w:hAnsi="Consolas" w:cs="Consolas"/>
           <w:color w:val="A31515"/>
-          <w:sz w:val="19"/>
-          <w:szCs w:val="19"/>
+          <w:sz w:val="18"/>
+          <w:szCs w:val="18"/>
         </w:rPr>
         <w:t>"long double\t\</w:t>
       </w:r>
@@ -5052,8 +5037,8 @@
         <w:rPr>
           <w:rFonts w:ascii="Consolas" w:hAnsi="Consolas" w:cs="Consolas"/>
           <w:color w:val="A31515"/>
-          <w:sz w:val="19"/>
-          <w:szCs w:val="19"/>
+          <w:sz w:val="18"/>
+          <w:szCs w:val="18"/>
         </w:rPr>
         <w:t>tSIZE</w:t>
       </w:r>
@@ -5062,8 +5047,8 @@
         <w:rPr>
           <w:rFonts w:ascii="Consolas" w:hAnsi="Consolas" w:cs="Consolas"/>
           <w:color w:val="A31515"/>
-          <w:sz w:val="19"/>
-          <w:szCs w:val="19"/>
+          <w:sz w:val="18"/>
+          <w:szCs w:val="18"/>
         </w:rPr>
         <w:t>: %</w:t>
       </w:r>
@@ -5072,8 +5057,8 @@
         <w:rPr>
           <w:rFonts w:ascii="Consolas" w:hAnsi="Consolas" w:cs="Consolas"/>
           <w:color w:val="A31515"/>
-          <w:sz w:val="19"/>
-          <w:szCs w:val="19"/>
+          <w:sz w:val="18"/>
+          <w:szCs w:val="18"/>
         </w:rPr>
         <w:t>iB</w:t>
       </w:r>
@@ -5082,8 +5067,8 @@
         <w:rPr>
           <w:rFonts w:ascii="Consolas" w:hAnsi="Consolas" w:cs="Consolas"/>
           <w:color w:val="A31515"/>
-          <w:sz w:val="19"/>
-          <w:szCs w:val="19"/>
+          <w:sz w:val="18"/>
+          <w:szCs w:val="18"/>
         </w:rPr>
         <w:t>\</w:t>
       </w:r>
@@ -5092,8 +5077,8 @@
         <w:rPr>
           <w:rFonts w:ascii="Consolas" w:hAnsi="Consolas" w:cs="Consolas"/>
           <w:color w:val="A31515"/>
-          <w:sz w:val="19"/>
-          <w:szCs w:val="19"/>
+          <w:sz w:val="18"/>
+          <w:szCs w:val="18"/>
         </w:rPr>
         <w:t>tMIN</w:t>
       </w:r>
@@ -5102,8 +5087,8 @@
         <w:rPr>
           <w:rFonts w:ascii="Consolas" w:hAnsi="Consolas" w:cs="Consolas"/>
           <w:color w:val="A31515"/>
-          <w:sz w:val="19"/>
-          <w:szCs w:val="19"/>
+          <w:sz w:val="18"/>
+          <w:szCs w:val="18"/>
         </w:rPr>
         <w:t>: %Le\t\</w:t>
       </w:r>
@@ -5112,8 +5097,8 @@
         <w:rPr>
           <w:rFonts w:ascii="Consolas" w:hAnsi="Consolas" w:cs="Consolas"/>
           <w:color w:val="A31515"/>
-          <w:sz w:val="19"/>
-          <w:szCs w:val="19"/>
+          <w:sz w:val="18"/>
+          <w:szCs w:val="18"/>
         </w:rPr>
         <w:t>tMAX</w:t>
       </w:r>
@@ -5122,8 +5107,8 @@
         <w:rPr>
           <w:rFonts w:ascii="Consolas" w:hAnsi="Consolas" w:cs="Consolas"/>
           <w:color w:val="A31515"/>
-          <w:sz w:val="19"/>
-          <w:szCs w:val="19"/>
+          <w:sz w:val="18"/>
+          <w:szCs w:val="18"/>
         </w:rPr>
         <w:t>: %Le\n"</w:t>
       </w:r>
@@ -5131,8 +5116,8 @@
         <w:rPr>
           <w:rFonts w:ascii="Consolas" w:hAnsi="Consolas" w:cs="Consolas"/>
           <w:color w:val="000000"/>
-          <w:sz w:val="19"/>
-          <w:szCs w:val="19"/>
+          <w:sz w:val="18"/>
+          <w:szCs w:val="18"/>
         </w:rPr>
         <w:t xml:space="preserve">, </w:t>
       </w:r>
@@ -5141,8 +5126,8 @@
         <w:rPr>
           <w:rFonts w:ascii="Consolas" w:hAnsi="Consolas" w:cs="Consolas"/>
           <w:color w:val="0000FF"/>
-          <w:sz w:val="19"/>
-          <w:szCs w:val="19"/>
+          <w:sz w:val="18"/>
+          <w:szCs w:val="18"/>
         </w:rPr>
         <w:t>sizeof</w:t>
       </w:r>
@@ -5151,8 +5136,8 @@
         <w:rPr>
           <w:rFonts w:ascii="Consolas" w:hAnsi="Consolas" w:cs="Consolas"/>
           <w:color w:val="000000"/>
-          <w:sz w:val="19"/>
-          <w:szCs w:val="19"/>
+          <w:sz w:val="18"/>
+          <w:szCs w:val="18"/>
         </w:rPr>
         <w:t>(</w:t>
       </w:r>
@@ -5160,8 +5145,8 @@
         <w:rPr>
           <w:rFonts w:ascii="Consolas" w:hAnsi="Consolas" w:cs="Consolas"/>
           <w:color w:val="0000FF"/>
-          <w:sz w:val="19"/>
-          <w:szCs w:val="19"/>
+          <w:sz w:val="18"/>
+          <w:szCs w:val="18"/>
         </w:rPr>
         <w:t>double</w:t>
       </w:r>
@@ -5169,8 +5154,8 @@
         <w:rPr>
           <w:rFonts w:ascii="Consolas" w:hAnsi="Consolas" w:cs="Consolas"/>
           <w:color w:val="000000"/>
-          <w:sz w:val="19"/>
-          <w:szCs w:val="19"/>
+          <w:sz w:val="18"/>
+          <w:szCs w:val="18"/>
         </w:rPr>
         <w:t xml:space="preserve">), </w:t>
       </w:r>
@@ -5178,8 +5163,8 @@
         <w:rPr>
           <w:rFonts w:ascii="Consolas" w:hAnsi="Consolas" w:cs="Consolas"/>
           <w:color w:val="6F008A"/>
-          <w:sz w:val="19"/>
-          <w:szCs w:val="19"/>
+          <w:sz w:val="18"/>
+          <w:szCs w:val="18"/>
         </w:rPr>
         <w:t>LDBL_MIN</w:t>
       </w:r>
@@ -5187,8 +5172,8 @@
         <w:rPr>
           <w:rFonts w:ascii="Consolas" w:hAnsi="Consolas" w:cs="Consolas"/>
           <w:color w:val="000000"/>
-          <w:sz w:val="19"/>
-          <w:szCs w:val="19"/>
+          <w:sz w:val="18"/>
+          <w:szCs w:val="18"/>
         </w:rPr>
         <w:t xml:space="preserve">, </w:t>
       </w:r>
@@ -5196,8 +5181,8 @@
         <w:rPr>
           <w:rFonts w:ascii="Consolas" w:hAnsi="Consolas" w:cs="Consolas"/>
           <w:color w:val="6F008A"/>
-          <w:sz w:val="19"/>
-          <w:szCs w:val="19"/>
+          <w:sz w:val="18"/>
+          <w:szCs w:val="18"/>
         </w:rPr>
         <w:t>LDBL_MAX</w:t>
       </w:r>
@@ -5205,8 +5190,8 @@
         <w:rPr>
           <w:rFonts w:ascii="Consolas" w:hAnsi="Consolas" w:cs="Consolas"/>
           <w:color w:val="000000"/>
-          <w:sz w:val="19"/>
-          <w:szCs w:val="19"/>
+          <w:sz w:val="18"/>
+          <w:szCs w:val="18"/>
         </w:rPr>
         <w:t>);</w:t>
       </w:r>
@@ -5220,16 +5205,16 @@
         <w:rPr>
           <w:rFonts w:ascii="Consolas" w:hAnsi="Consolas" w:cs="Consolas"/>
           <w:color w:val="000000"/>
-          <w:sz w:val="19"/>
-          <w:szCs w:val="19"/>
-        </w:rPr>
-      </w:pPr>
-      <w:r>
-        <w:rPr>
-          <w:rFonts w:ascii="Consolas" w:hAnsi="Consolas" w:cs="Consolas"/>
-          <w:color w:val="000000"/>
-          <w:sz w:val="19"/>
-          <w:szCs w:val="19"/>
+          <w:sz w:val="18"/>
+          <w:szCs w:val="18"/>
+        </w:rPr>
+      </w:pPr>
+      <w:r>
+        <w:rPr>
+          <w:rFonts w:ascii="Consolas" w:hAnsi="Consolas" w:cs="Consolas"/>
+          <w:color w:val="000000"/>
+          <w:sz w:val="18"/>
+          <w:szCs w:val="18"/>
         </w:rPr>
         <w:tab/>
       </w:r>
@@ -5238,8 +5223,8 @@
         <w:rPr>
           <w:rFonts w:ascii="Consolas" w:hAnsi="Consolas" w:cs="Consolas"/>
           <w:color w:val="000000"/>
-          <w:sz w:val="19"/>
-          <w:szCs w:val="19"/>
+          <w:sz w:val="18"/>
+          <w:szCs w:val="18"/>
         </w:rPr>
         <w:t>system(</w:t>
       </w:r>
@@ -5248,8 +5233,8 @@
         <w:rPr>
           <w:rFonts w:ascii="Consolas" w:hAnsi="Consolas" w:cs="Consolas"/>
           <w:color w:val="A31515"/>
-          <w:sz w:val="19"/>
-          <w:szCs w:val="19"/>
+          <w:sz w:val="18"/>
+          <w:szCs w:val="18"/>
         </w:rPr>
         <w:t>"pause"</w:t>
       </w:r>
@@ -5257,8 +5242,8 @@
         <w:rPr>
           <w:rFonts w:ascii="Consolas" w:hAnsi="Consolas" w:cs="Consolas"/>
           <w:color w:val="000000"/>
-          <w:sz w:val="19"/>
-          <w:szCs w:val="19"/>
+          <w:sz w:val="18"/>
+          <w:szCs w:val="18"/>
         </w:rPr>
         <w:t>);</w:t>
       </w:r>
@@ -5272,16 +5257,16 @@
         <w:rPr>
           <w:rFonts w:ascii="Consolas" w:hAnsi="Consolas" w:cs="Consolas"/>
           <w:color w:val="000000"/>
-          <w:sz w:val="19"/>
-          <w:szCs w:val="19"/>
-        </w:rPr>
-      </w:pPr>
-      <w:r>
-        <w:rPr>
-          <w:rFonts w:ascii="Consolas" w:hAnsi="Consolas" w:cs="Consolas"/>
-          <w:color w:val="000000"/>
-          <w:sz w:val="19"/>
-          <w:szCs w:val="19"/>
+          <w:sz w:val="18"/>
+          <w:szCs w:val="18"/>
+        </w:rPr>
+      </w:pPr>
+      <w:r>
+        <w:rPr>
+          <w:rFonts w:ascii="Consolas" w:hAnsi="Consolas" w:cs="Consolas"/>
+          <w:color w:val="000000"/>
+          <w:sz w:val="18"/>
+          <w:szCs w:val="18"/>
         </w:rPr>
         <w:tab/>
       </w:r>
@@ -5290,8 +5275,8 @@
         <w:rPr>
           <w:rFonts w:ascii="Consolas" w:hAnsi="Consolas" w:cs="Consolas"/>
           <w:color w:val="0000FF"/>
-          <w:sz w:val="19"/>
-          <w:szCs w:val="19"/>
+          <w:sz w:val="18"/>
+          <w:szCs w:val="18"/>
         </w:rPr>
         <w:t>return</w:t>
       </w:r>
@@ -5300,8 +5285,8 @@
         <w:rPr>
           <w:rFonts w:ascii="Consolas" w:hAnsi="Consolas" w:cs="Consolas"/>
           <w:color w:val="000000"/>
-          <w:sz w:val="19"/>
-          <w:szCs w:val="19"/>
+          <w:sz w:val="18"/>
+          <w:szCs w:val="18"/>
         </w:rPr>
         <w:t xml:space="preserve"> 0;</w:t>
       </w:r>
@@ -5312,16 +5297,16 @@
         <w:rPr>
           <w:rFonts w:ascii="Consolas" w:hAnsi="Consolas" w:cs="Consolas"/>
           <w:color w:val="000000"/>
-          <w:sz w:val="19"/>
-          <w:szCs w:val="19"/>
-        </w:rPr>
-      </w:pPr>
-      <w:r>
-        <w:rPr>
-          <w:rFonts w:ascii="Consolas" w:hAnsi="Consolas" w:cs="Consolas"/>
-          <w:color w:val="000000"/>
-          <w:sz w:val="19"/>
-          <w:szCs w:val="19"/>
+          <w:sz w:val="18"/>
+          <w:szCs w:val="18"/>
+        </w:rPr>
+      </w:pPr>
+      <w:r>
+        <w:rPr>
+          <w:rFonts w:ascii="Consolas" w:hAnsi="Consolas" w:cs="Consolas"/>
+          <w:color w:val="000000"/>
+          <w:sz w:val="18"/>
+          <w:szCs w:val="18"/>
         </w:rPr>
         <w:t>}</w:t>
       </w:r>
@@ -5566,6 +5551,7 @@
         </w:rPr>
         <w:t xml:space="preserve"> с </w:t>
       </w:r>
+      <w:proofErr w:type="spellStart"/>
       <w:proofErr w:type="gramStart"/>
       <w:r>
         <w:rPr>
@@ -5576,6 +5562,7 @@
         </w:rPr>
         <w:t>библиотекой</w:t>
       </w:r>
+      <w:proofErr w:type="spellEnd"/>
       <w:r>
         <w:rPr>
           <w:rFonts w:ascii="Times New Roman" w:eastAsia="Times New Roman" w:hAnsi="Times New Roman" w:cs="Times New Roman"/>
@@ -6786,7 +6773,7 @@
   <a:extraClrSchemeLst/>
   <a:extLst>
     <a:ext uri="{05A4C25C-085E-4340-85A3-A5531E510DB2}">
-      <thm15:themeFamily xmlns="" xmlns:thm15="http://schemas.microsoft.com/office/thememl/2012/main" name="Office Theme" id="{62F939B6-93AF-4DB8-9C6B-D6C7DFDC589F}" vid="{4A3C46E8-61CC-4603-A589-7422A47A8E4A}"/>
+      <thm15:themeFamily xmlns:thm15="http://schemas.microsoft.com/office/thememl/2012/main" xmlns="" name="Office Theme" id="{62F939B6-93AF-4DB8-9C6B-D6C7DFDC589F}" vid="{4A3C46E8-61CC-4603-A589-7422A47A8E4A}"/>
     </a:ext>
   </a:extLst>
 </a:theme>

</xml_diff>